<commit_message>
Deploying to master from  @ f1cd157e8805b4a9a2b7437fecf79abb8184f820 🚀
</commit_message>
<xml_diff>
--- a/CCFS/MayMeeting/fs-consent.docx
+++ b/CCFS/MayMeeting/fs-consent.docx
@@ -97,8 +97,6 @@
         </w:rPr>
         <w:t>oted on as package with no further discussion)</w:t>
       </w:r>
-      <w:bookmarkStart w:id="0" w:name="_GoBack"/>
-      <w:bookmarkEnd w:id="0"/>
     </w:p>
     <w:p>
       <w:pPr>
@@ -156,21 +154,6 @@
         <w:contextualSpacing/>
         <w:rPr>
           <w:rFonts w:ascii="Arial" w:hAnsi="Arial" w:cs="Arial"/>
-        </w:rPr>
-      </w:pPr>
-      <w:r>
-        <w:rPr>
-          <w:rFonts w:ascii="Arial" w:hAnsi="Arial" w:cs="Arial"/>
-        </w:rPr>
-        <w:t>AIII.2 PROGRAM IN INTERNATIONAL STUDIES: INTERNATIONAL STUDIES BA AND MHC INTERNATIONAL STUDIES BA</w:t>
-      </w:r>
-    </w:p>
-    <w:p>
-      <w:pPr>
-        <w:ind w:left="-810"/>
-        <w:contextualSpacing/>
-        <w:rPr>
-          <w:rFonts w:ascii="Arial" w:hAnsi="Arial" w:cs="Arial"/>
           <w:b/>
         </w:rPr>
       </w:pPr>
@@ -190,27 +173,6 @@
           <w:b/>
         </w:rPr>
         <w:t>AIV. NEW COURSES</w:t>
-      </w:r>
-    </w:p>
-    <w:p>
-      <w:pPr>
-        <w:ind w:left="-810"/>
-        <w:contextualSpacing/>
-        <w:rPr>
-          <w:rFonts w:ascii="Arial" w:hAnsi="Arial" w:cs="Arial"/>
-        </w:rPr>
-      </w:pPr>
-      <w:r>
-        <w:rPr>
-          <w:rFonts w:ascii="Arial" w:hAnsi="Arial" w:cs="Arial"/>
-        </w:rPr>
-        <w:t xml:space="preserve">AIV.1 DEPARTMENT OF </w:t>
-      </w:r>
-      <w:r>
-        <w:rPr>
-          <w:rFonts w:ascii="Arial" w:hAnsi="Arial" w:cs="Arial"/>
-        </w:rPr>
-        <w:t>PERFORMING AND CREATIVE ARTS: ART/PHO 390 SENIOR PROJECT IN ART &amp; PHOTOGRAPHY</w:t>
       </w:r>
     </w:p>
     <w:p>
@@ -466,25 +428,7 @@
           <w:caps/>
           <w:color w:val="000000" w:themeColor="text1"/>
         </w:rPr>
-        <w:t xml:space="preserve">AV.10 PROGRAM IN WOMEN’S, GENDER &amp; SEXUALITY STUDIES: WGS 203/INT 203 GENDER IN THE CONTEMPORARY WORLD (SOCIAL SCIENCE, CONT. </w:t>
-      </w:r>
-      <w:proofErr w:type="gramStart"/>
-      <w:r>
-        <w:rPr>
-          <w:rFonts w:ascii="Arial" w:hAnsi="Arial" w:cs="Arial"/>
-          <w:caps/>
-          <w:color w:val="000000" w:themeColor="text1"/>
-        </w:rPr>
-        <w:t>WLD.,</w:t>
-      </w:r>
-      <w:proofErr w:type="gramEnd"/>
-      <w:r>
-        <w:rPr>
-          <w:rFonts w:ascii="Arial" w:hAnsi="Arial" w:cs="Arial"/>
-          <w:caps/>
-          <w:color w:val="000000" w:themeColor="text1"/>
-        </w:rPr>
-        <w:t xml:space="preserve"> P&amp;D)</w:t>
+        <w:t>AV.10 PROGRAM IN WOMEN’S, GENDER &amp; SEXUALITY STUDIES: WGS 203/INT 203 GENDER IN THE CONTEMPORARY WORLD (SOCIAL SCIENCE, CONT. WLD., P&amp;D)</w:t>
       </w:r>
     </w:p>
     <w:p>
@@ -541,7 +485,6 @@
           <w:caps/>
           <w:color w:val="000000" w:themeColor="text1"/>
         </w:rPr>
-        <w:lastRenderedPageBreak/>
         <w:t>AV.13 PROGRAM IN AMERICAN STUDIES: AMS 210/PHL 210 American Philosophy, AMS 220/GEG 220 Geography of the United States (social science), AMS 227/GEG 227 The Geography of Drugs</w:t>
       </w:r>
     </w:p>
@@ -561,6 +504,7 @@
           <w:caps/>
           <w:color w:val="000000" w:themeColor="text1"/>
         </w:rPr>
+        <w:lastRenderedPageBreak/>
         <w:t>AV.14 PROGRAM IN AMERICAN STUDIES: AMS 211/AAD 211American Culture in Black and White (SOCIAL SCIENCE and P&amp;D)</w:t>
       </w:r>
     </w:p>
@@ -725,6 +669,8 @@
         <w:rPr>
           <w:rFonts w:ascii="Arial" w:hAnsi="Arial" w:cs="Arial"/>
           <w:b/>
+          <w:color w:val="212121"/>
+          <w:shd w:val="clear" w:color="auto" w:fill="FFFFFF"/>
         </w:rPr>
       </w:pPr>
       <w:r>
@@ -734,25 +680,7 @@
           <w:color w:val="212121"/>
           <w:shd w:val="clear" w:color="auto" w:fill="FFFFFF"/>
         </w:rPr>
-        <w:t>(</w:t>
-      </w:r>
-      <w:r>
-        <w:rPr>
-          <w:rFonts w:ascii="Arial" w:hAnsi="Arial" w:cs="Arial"/>
-          <w:b/>
-          <w:color w:val="212121"/>
-          <w:shd w:val="clear" w:color="auto" w:fill="FFFFFF"/>
-        </w:rPr>
-        <w:t>Discussion</w:t>
-      </w:r>
-      <w:r>
-        <w:rPr>
-          <w:rFonts w:ascii="Arial" w:hAnsi="Arial" w:cs="Arial"/>
-          <w:b/>
-          <w:color w:val="212121"/>
-          <w:shd w:val="clear" w:color="auto" w:fill="FFFFFF"/>
-        </w:rPr>
-        <w:t xml:space="preserve"> needed before </w:t>
+        <w:t xml:space="preserve">(Discussion needed before </w:t>
       </w:r>
       <w:r>
         <w:rPr>
@@ -784,14 +712,29 @@
     </w:p>
     <w:p>
       <w:pPr>
+        <w:jc w:val="center"/>
+        <w:rPr>
+          <w:rFonts w:ascii="Arial" w:hAnsi="Arial" w:cs="Arial"/>
+          <w:b/>
+        </w:rPr>
+      </w:pPr>
+    </w:p>
+    <w:p>
+      <w:pPr>
         <w:ind w:left="-810"/>
         <w:contextualSpacing/>
         <w:rPr>
           <w:rFonts w:ascii="Arial" w:hAnsi="Arial" w:cs="Arial"/>
-          <w:caps/>
-          <w:color w:val="000000" w:themeColor="text1"/>
+          <w:b/>
         </w:rPr>
       </w:pPr>
+      <w:r>
+        <w:rPr>
+          <w:rFonts w:ascii="Arial" w:hAnsi="Arial" w:cs="Arial"/>
+          <w:b/>
+        </w:rPr>
+        <w:t>AIII. DEGREE REQUIREMENTS</w:t>
+      </w:r>
     </w:p>
     <w:p>
       <w:pPr>
@@ -805,13 +748,19 @@
         <w:rPr>
           <w:rFonts w:ascii="Arial" w:hAnsi="Arial" w:cs="Arial"/>
         </w:rPr>
-        <w:t>AIII.2 PROGRAM IN INTERNATIONAL STUDIES: INTERNATIONAL STUDIES BA AND MHC INTERNATIONAL STUDIES BA</w:t>
+        <w:t>AIII.2 PROGRAM IN INTERNATIONAL STUDIES: INTERNATIONAL STUDIES BA AND MHC</w:t>
       </w:r>
       <w:r>
         <w:rPr>
           <w:rFonts w:ascii="Arial" w:hAnsi="Arial" w:cs="Arial"/>
         </w:rPr>
-        <w:t xml:space="preserve"> (p. 27)</w:t>
+        <w:t xml:space="preserve"> INTERNATIONAL STUDIES BA (p. 26</w:t>
+      </w:r>
+      <w:r>
+        <w:rPr>
+          <w:rFonts w:ascii="Arial" w:hAnsi="Arial" w:cs="Arial"/>
+        </w:rPr>
+        <w:t>)</w:t>
       </w:r>
     </w:p>
     <w:p>
@@ -831,18 +780,56 @@
         <w:contextualSpacing/>
         <w:rPr>
           <w:rFonts w:ascii="Arial" w:hAnsi="Arial" w:cs="Arial"/>
-          <w:caps/>
-          <w:color w:val="000000" w:themeColor="text1"/>
+          <w:b/>
         </w:rPr>
       </w:pPr>
       <w:r>
         <w:rPr>
           <w:rFonts w:ascii="Arial" w:hAnsi="Arial" w:cs="Arial"/>
+          <w:b/>
+        </w:rPr>
+        <w:t>AIV. NEW COURSES</w:t>
+      </w:r>
+    </w:p>
+    <w:p>
+      <w:pPr>
+        <w:ind w:left="-810"/>
+        <w:contextualSpacing/>
+        <w:rPr>
+          <w:rFonts w:ascii="Arial" w:hAnsi="Arial" w:cs="Arial"/>
+        </w:rPr>
+      </w:pPr>
+      <w:r>
+        <w:rPr>
+          <w:rFonts w:ascii="Arial" w:hAnsi="Arial" w:cs="Arial"/>
+        </w:rPr>
+        <w:t xml:space="preserve">AIV.1 DEPARTMENT OF </w:t>
+      </w:r>
+      <w:r>
+        <w:rPr>
+          <w:rFonts w:ascii="Arial" w:hAnsi="Arial" w:cs="Arial"/>
+        </w:rPr>
+        <w:t>PERFORMING AND CREATIVE ARTS: ART/PHO 390 SENIOR PROJECT IN ART &amp; PHOTOGRAPHY</w:t>
+      </w:r>
+      <w:r>
+        <w:rPr>
+          <w:rFonts w:ascii="Arial" w:hAnsi="Arial" w:cs="Arial"/>
+        </w:rPr>
+        <w:t xml:space="preserve"> (p.31)</w:t>
+      </w:r>
+      <w:bookmarkStart w:id="0" w:name="_GoBack"/>
+      <w:bookmarkEnd w:id="0"/>
+    </w:p>
+    <w:p>
+      <w:pPr>
+        <w:ind w:left="-810"/>
+        <w:contextualSpacing/>
+        <w:rPr>
+          <w:rFonts w:ascii="Arial" w:hAnsi="Arial" w:cs="Arial"/>
           <w:caps/>
           <w:color w:val="000000" w:themeColor="text1"/>
         </w:rPr>
-        <w:t xml:space="preserve"> </w:t>
-      </w:r>
+      </w:pPr>
       <w:r>
         <w:rPr>
           <w:rFonts w:ascii="Arial" w:hAnsi="Arial" w:cs="Arial"/>
@@ -3870,682 +3857,6 @@
         <w:spacing w:after="0" w:line="240" w:lineRule="auto"/>
         <w:rPr>
           <w:rFonts w:ascii="Arial" w:eastAsia="Calibri" w:hAnsi="Arial" w:cs="Arial"/>
-          <w:b/>
-          <w:caps/>
-          <w:color w:val="000000"/>
-        </w:rPr>
-      </w:pPr>
-      <w:r>
-        <w:rPr>
-          <w:rFonts w:ascii="Arial" w:eastAsia="Calibri" w:hAnsi="Arial" w:cs="Arial"/>
-          <w:b/>
-          <w:caps/>
-          <w:color w:val="000000"/>
-        </w:rPr>
-        <w:t>AIV.1 DEPARTMENT OF PERFORMING AND CREATIVE ARTS: ART/PHO 390 SENIOR PROJECT IN ART &amp; PHOTOGRAPHY</w:t>
-      </w:r>
-    </w:p>
-    <w:tbl>
-      <w:tblPr>
-        <w:tblW w:w="13590" w:type="dxa"/>
-        <w:tblInd w:w="-5" w:type="dxa"/>
-        <w:tblBorders>
-          <w:top w:val="single" w:sz="4" w:space="0" w:color="auto"/>
-          <w:left w:val="single" w:sz="4" w:space="0" w:color="auto"/>
-          <w:bottom w:val="single" w:sz="4" w:space="0" w:color="auto"/>
-          <w:right w:val="single" w:sz="4" w:space="0" w:color="auto"/>
-          <w:insideH w:val="single" w:sz="4" w:space="0" w:color="auto"/>
-          <w:insideV w:val="single" w:sz="4" w:space="0" w:color="auto"/>
-        </w:tblBorders>
-        <w:tblLayout w:type="fixed"/>
-        <w:tblLook w:val="0000" w:firstRow="0" w:lastRow="0" w:firstColumn="0" w:lastColumn="0" w:noHBand="0" w:noVBand="0"/>
-      </w:tblPr>
-      <w:tblGrid>
-        <w:gridCol w:w="13590"/>
-      </w:tblGrid>
-      <w:tr>
-        <w:trPr>
-          <w:trHeight w:val="103"/>
-        </w:trPr>
-        <w:tc>
-          <w:tcPr>
-            <w:tcW w:w="13590" w:type="dxa"/>
-          </w:tcPr>
-          <w:p>
-            <w:pPr>
-              <w:autoSpaceDE w:val="0"/>
-              <w:autoSpaceDN w:val="0"/>
-              <w:adjustRightInd w:val="0"/>
-              <w:spacing w:after="0" w:line="240" w:lineRule="auto"/>
-              <w:rPr>
-                <w:rFonts w:ascii="Arial" w:eastAsia="Calibri" w:hAnsi="Arial" w:cs="Arial"/>
-                <w:color w:val="000000"/>
-              </w:rPr>
-            </w:pPr>
-            <w:r>
-              <w:rPr>
-                <w:rFonts w:ascii="Arial" w:eastAsia="Calibri" w:hAnsi="Arial" w:cs="Arial"/>
-                <w:b/>
-                <w:bCs/>
-                <w:color w:val="000000"/>
-              </w:rPr>
-              <w:t xml:space="preserve">NEW OR TOPICS COURSE </w:t>
-            </w:r>
-            <w:r>
-              <w:rPr>
-                <w:rFonts w:ascii="Arial" w:eastAsia="Calibri" w:hAnsi="Arial" w:cs="Arial"/>
-                <w:color w:val="000000"/>
-              </w:rPr>
-              <w:t xml:space="preserve">DEPARTMENT/PROGRAM: PCA </w:t>
-            </w:r>
-          </w:p>
-        </w:tc>
-      </w:tr>
-      <w:tr>
-        <w:trPr>
-          <w:trHeight w:val="113"/>
-        </w:trPr>
-        <w:tc>
-          <w:tcPr>
-            <w:tcW w:w="13590" w:type="dxa"/>
-          </w:tcPr>
-          <w:p>
-            <w:pPr>
-              <w:autoSpaceDE w:val="0"/>
-              <w:autoSpaceDN w:val="0"/>
-              <w:adjustRightInd w:val="0"/>
-              <w:spacing w:after="0" w:line="240" w:lineRule="auto"/>
-              <w:rPr>
-                <w:rFonts w:ascii="Arial" w:eastAsia="Calibri" w:hAnsi="Arial" w:cs="Arial"/>
-                <w:color w:val="000000"/>
-              </w:rPr>
-            </w:pPr>
-            <w:r>
-              <w:rPr>
-                <w:rFonts w:ascii="Arial" w:eastAsia="Calibri" w:hAnsi="Arial" w:cs="Arial"/>
-                <w:color w:val="000000"/>
-              </w:rPr>
-              <w:t xml:space="preserve">CAREER LEVEL: UNDERGRADUATE </w:t>
-            </w:r>
-          </w:p>
-        </w:tc>
-      </w:tr>
-      <w:tr>
-        <w:trPr>
-          <w:trHeight w:val="113"/>
-        </w:trPr>
-        <w:tc>
-          <w:tcPr>
-            <w:tcW w:w="13590" w:type="dxa"/>
-          </w:tcPr>
-          <w:p>
-            <w:pPr>
-              <w:autoSpaceDE w:val="0"/>
-              <w:autoSpaceDN w:val="0"/>
-              <w:adjustRightInd w:val="0"/>
-              <w:spacing w:after="0" w:line="240" w:lineRule="auto"/>
-              <w:rPr>
-                <w:rFonts w:ascii="Arial" w:eastAsia="Calibri" w:hAnsi="Arial" w:cs="Arial"/>
-                <w:color w:val="000000"/>
-              </w:rPr>
-            </w:pPr>
-            <w:r>
-              <w:rPr>
-                <w:rFonts w:ascii="Arial" w:eastAsia="Calibri" w:hAnsi="Arial" w:cs="Arial"/>
-                <w:color w:val="000000"/>
-              </w:rPr>
-              <w:t>ACADEMIC LEVEL: REGULAR</w:t>
-            </w:r>
-          </w:p>
-        </w:tc>
-      </w:tr>
-      <w:tr>
-        <w:trPr>
-          <w:trHeight w:val="324"/>
-        </w:trPr>
-        <w:tc>
-          <w:tcPr>
-            <w:tcW w:w="13590" w:type="dxa"/>
-          </w:tcPr>
-          <w:p>
-            <w:pPr>
-              <w:autoSpaceDE w:val="0"/>
-              <w:autoSpaceDN w:val="0"/>
-              <w:adjustRightInd w:val="0"/>
-              <w:spacing w:after="0" w:line="240" w:lineRule="auto"/>
-              <w:rPr>
-                <w:rFonts w:ascii="Arial" w:eastAsia="Calibri" w:hAnsi="Arial" w:cs="Arial"/>
-                <w:color w:val="000000"/>
-              </w:rPr>
-            </w:pPr>
-            <w:r>
-              <w:rPr>
-                <w:rFonts w:ascii="Arial" w:eastAsia="Calibri" w:hAnsi="Arial" w:cs="Arial"/>
-                <w:color w:val="000000"/>
-              </w:rPr>
-              <w:t xml:space="preserve">SUBJECT AREA: ART/PHO </w:t>
-            </w:r>
-          </w:p>
-        </w:tc>
-      </w:tr>
-      <w:tr>
-        <w:trPr>
-          <w:trHeight w:val="113"/>
-        </w:trPr>
-        <w:tc>
-          <w:tcPr>
-            <w:tcW w:w="13590" w:type="dxa"/>
-          </w:tcPr>
-          <w:p>
-            <w:pPr>
-              <w:autoSpaceDE w:val="0"/>
-              <w:autoSpaceDN w:val="0"/>
-              <w:adjustRightInd w:val="0"/>
-              <w:spacing w:after="0" w:line="240" w:lineRule="auto"/>
-              <w:rPr>
-                <w:rFonts w:ascii="Arial" w:eastAsia="Calibri" w:hAnsi="Arial" w:cs="Arial"/>
-                <w:color w:val="000000"/>
-              </w:rPr>
-            </w:pPr>
-            <w:r>
-              <w:rPr>
-                <w:rFonts w:ascii="Arial" w:eastAsia="Calibri" w:hAnsi="Arial" w:cs="Arial"/>
-                <w:color w:val="000000"/>
-              </w:rPr>
-              <w:t xml:space="preserve">PROPOSED COURSE NUMBER/LEVEL: 390 </w:t>
-            </w:r>
-          </w:p>
-        </w:tc>
-      </w:tr>
-      <w:tr>
-        <w:trPr>
-          <w:trHeight w:val="103"/>
-        </w:trPr>
-        <w:tc>
-          <w:tcPr>
-            <w:tcW w:w="13590" w:type="dxa"/>
-          </w:tcPr>
-          <w:p>
-            <w:pPr>
-              <w:autoSpaceDE w:val="0"/>
-              <w:autoSpaceDN w:val="0"/>
-              <w:adjustRightInd w:val="0"/>
-              <w:spacing w:after="0" w:line="240" w:lineRule="auto"/>
-              <w:rPr>
-                <w:rFonts w:ascii="Arial" w:eastAsia="Calibri" w:hAnsi="Arial" w:cs="Arial"/>
-                <w:color w:val="000000"/>
-              </w:rPr>
-            </w:pPr>
-            <w:r>
-              <w:rPr>
-                <w:rFonts w:ascii="Arial" w:eastAsia="Calibri" w:hAnsi="Arial" w:cs="Arial"/>
-                <w:color w:val="000000"/>
-              </w:rPr>
-              <w:t>COURSE TITLE:  Senior Project I in Art and Photography</w:t>
-            </w:r>
-          </w:p>
-        </w:tc>
-      </w:tr>
-      <w:tr>
-        <w:trPr>
-          <w:trHeight w:val="103"/>
-        </w:trPr>
-        <w:tc>
-          <w:tcPr>
-            <w:tcW w:w="13590" w:type="dxa"/>
-          </w:tcPr>
-          <w:p>
-            <w:pPr>
-              <w:autoSpaceDE w:val="0"/>
-              <w:autoSpaceDN w:val="0"/>
-              <w:adjustRightInd w:val="0"/>
-              <w:spacing w:after="0" w:line="240" w:lineRule="auto"/>
-              <w:rPr>
-                <w:rFonts w:ascii="Arial" w:eastAsia="Calibri" w:hAnsi="Arial" w:cs="Arial"/>
-                <w:color w:val="000000"/>
-              </w:rPr>
-            </w:pPr>
-            <w:r>
-              <w:rPr>
-                <w:rFonts w:ascii="Arial" w:eastAsia="Calibri" w:hAnsi="Arial" w:cs="Arial"/>
-                <w:color w:val="000000"/>
-              </w:rPr>
-              <w:t xml:space="preserve">PREREQUISITE: ART 200, ART 201 and a minimum of two 200-level studio classes in ART or PHO </w:t>
-            </w:r>
-          </w:p>
-        </w:tc>
-      </w:tr>
-      <w:tr>
-        <w:trPr>
-          <w:trHeight w:val="103"/>
-        </w:trPr>
-        <w:tc>
-          <w:tcPr>
-            <w:tcW w:w="13590" w:type="dxa"/>
-          </w:tcPr>
-          <w:p>
-            <w:pPr>
-              <w:autoSpaceDE w:val="0"/>
-              <w:autoSpaceDN w:val="0"/>
-              <w:adjustRightInd w:val="0"/>
-              <w:spacing w:after="0" w:line="240" w:lineRule="auto"/>
-              <w:rPr>
-                <w:rFonts w:ascii="Arial" w:eastAsia="Calibri" w:hAnsi="Arial" w:cs="Arial"/>
-                <w:color w:val="000000"/>
-              </w:rPr>
-            </w:pPr>
-            <w:r>
-              <w:rPr>
-                <w:rFonts w:ascii="Arial" w:eastAsia="Calibri" w:hAnsi="Arial" w:cs="Arial"/>
-                <w:color w:val="000000"/>
-              </w:rPr>
-              <w:t>COREQUISITE: Any Studio class in ART or PHO</w:t>
-            </w:r>
-          </w:p>
-        </w:tc>
-      </w:tr>
-      <w:tr>
-        <w:trPr>
-          <w:trHeight w:val="103"/>
-        </w:trPr>
-        <w:tc>
-          <w:tcPr>
-            <w:tcW w:w="13590" w:type="dxa"/>
-          </w:tcPr>
-          <w:p>
-            <w:pPr>
-              <w:autoSpaceDE w:val="0"/>
-              <w:autoSpaceDN w:val="0"/>
-              <w:adjustRightInd w:val="0"/>
-              <w:spacing w:after="0" w:line="240" w:lineRule="auto"/>
-              <w:rPr>
-                <w:rFonts w:ascii="Arial" w:eastAsia="Calibri" w:hAnsi="Arial" w:cs="Arial"/>
-                <w:color w:val="000000"/>
-              </w:rPr>
-            </w:pPr>
-            <w:r>
-              <w:rPr>
-                <w:rFonts w:ascii="Arial" w:eastAsia="Calibri" w:hAnsi="Arial" w:cs="Arial"/>
-                <w:color w:val="000000"/>
-              </w:rPr>
-              <w:t xml:space="preserve">CREDITS: 3 </w:t>
-            </w:r>
-          </w:p>
-        </w:tc>
-      </w:tr>
-      <w:tr>
-        <w:trPr>
-          <w:trHeight w:val="103"/>
-        </w:trPr>
-        <w:tc>
-          <w:tcPr>
-            <w:tcW w:w="13590" w:type="dxa"/>
-          </w:tcPr>
-          <w:p>
-            <w:pPr>
-              <w:autoSpaceDE w:val="0"/>
-              <w:autoSpaceDN w:val="0"/>
-              <w:adjustRightInd w:val="0"/>
-              <w:spacing w:after="0" w:line="240" w:lineRule="auto"/>
-              <w:rPr>
-                <w:rFonts w:ascii="Arial" w:eastAsia="Calibri" w:hAnsi="Arial" w:cs="Arial"/>
-                <w:color w:val="000000"/>
-              </w:rPr>
-            </w:pPr>
-            <w:r>
-              <w:rPr>
-                <w:rFonts w:ascii="Arial" w:eastAsia="Calibri" w:hAnsi="Arial" w:cs="Arial"/>
-                <w:color w:val="000000"/>
-              </w:rPr>
-              <w:t xml:space="preserve">HOURS: 4 </w:t>
-            </w:r>
-          </w:p>
-        </w:tc>
-      </w:tr>
-      <w:tr>
-        <w:trPr>
-          <w:trHeight w:val="1457"/>
-        </w:trPr>
-        <w:tc>
-          <w:tcPr>
-            <w:tcW w:w="13590" w:type="dxa"/>
-          </w:tcPr>
-          <w:p>
-            <w:pPr>
-              <w:autoSpaceDE w:val="0"/>
-              <w:autoSpaceDN w:val="0"/>
-              <w:adjustRightInd w:val="0"/>
-              <w:spacing w:after="0" w:line="240" w:lineRule="auto"/>
-              <w:rPr>
-                <w:rFonts w:ascii="Arial" w:eastAsia="Calibri" w:hAnsi="Arial" w:cs="Arial"/>
-                <w:color w:val="000000"/>
-              </w:rPr>
-            </w:pPr>
-            <w:r>
-              <w:rPr>
-                <w:rFonts w:ascii="Arial" w:eastAsia="Calibri" w:hAnsi="Arial" w:cs="Arial"/>
-                <w:color w:val="000000"/>
-              </w:rPr>
-              <w:t>CATALOG DESCRIPTION: Semester one of a full year instructional and mentoring program to provide BA and BFA in Art students with guided experience in analyzing and writing about their work, portfolio development, exhibition protocols and insights into the world of art making and the professional artist. This course provides students the opportunity to have a multi-disciplinary experience with greater access to and understanding of the current discourse in the visual arts, professional norms, the city as resource, and to work collaboratively. In addition, this course is designed to assist students in the process of critical art thinking, writing, and effectively prepare students for a career in the arts. Open to Art and Photography majors and minors.</w:t>
-            </w:r>
-          </w:p>
-        </w:tc>
-      </w:tr>
-      <w:tr>
-        <w:trPr>
-          <w:trHeight w:val="113"/>
-        </w:trPr>
-        <w:tc>
-          <w:tcPr>
-            <w:tcW w:w="13590" w:type="dxa"/>
-          </w:tcPr>
-          <w:p>
-            <w:pPr>
-              <w:autoSpaceDE w:val="0"/>
-              <w:autoSpaceDN w:val="0"/>
-              <w:adjustRightInd w:val="0"/>
-              <w:spacing w:after="0" w:line="240" w:lineRule="auto"/>
-              <w:rPr>
-                <w:rFonts w:ascii="Arial" w:eastAsia="Calibri" w:hAnsi="Arial" w:cs="Arial"/>
-                <w:color w:val="000000"/>
-              </w:rPr>
-            </w:pPr>
-            <w:r>
-              <w:rPr>
-                <w:rFonts w:ascii="Arial" w:eastAsia="Calibri" w:hAnsi="Arial" w:cs="Arial"/>
-                <w:color w:val="000000"/>
-              </w:rPr>
-              <w:t xml:space="preserve">LIBERAL ARTS AND SCIENCES: YES </w:t>
-            </w:r>
-          </w:p>
-        </w:tc>
-      </w:tr>
-      <w:tr>
-        <w:trPr>
-          <w:trHeight w:val="341"/>
-        </w:trPr>
-        <w:tc>
-          <w:tcPr>
-            <w:tcW w:w="13590" w:type="dxa"/>
-          </w:tcPr>
-          <w:p>
-            <w:pPr>
-              <w:autoSpaceDE w:val="0"/>
-              <w:autoSpaceDN w:val="0"/>
-              <w:adjustRightInd w:val="0"/>
-              <w:spacing w:after="0" w:line="240" w:lineRule="auto"/>
-              <w:rPr>
-                <w:rFonts w:ascii="Arial" w:eastAsia="Calibri" w:hAnsi="Arial" w:cs="Arial"/>
-                <w:color w:val="000000"/>
-              </w:rPr>
-            </w:pPr>
-            <w:r>
-              <w:rPr>
-                <w:rFonts w:ascii="Arial" w:eastAsia="Calibri" w:hAnsi="Arial" w:cs="Arial"/>
-                <w:color w:val="000000"/>
-              </w:rPr>
-              <w:t>GENERAL EDUCATION: N/A</w:t>
-            </w:r>
-          </w:p>
-        </w:tc>
-      </w:tr>
-      <w:tr>
-        <w:trPr>
-          <w:trHeight w:val="103"/>
-        </w:trPr>
-        <w:tc>
-          <w:tcPr>
-            <w:tcW w:w="13590" w:type="dxa"/>
-          </w:tcPr>
-          <w:p>
-            <w:pPr>
-              <w:autoSpaceDE w:val="0"/>
-              <w:autoSpaceDN w:val="0"/>
-              <w:adjustRightInd w:val="0"/>
-              <w:spacing w:after="0" w:line="240" w:lineRule="auto"/>
-              <w:rPr>
-                <w:rFonts w:ascii="Arial" w:eastAsia="Calibri" w:hAnsi="Arial" w:cs="Arial"/>
-                <w:color w:val="000000"/>
-              </w:rPr>
-            </w:pPr>
-            <w:r>
-              <w:rPr>
-                <w:rFonts w:ascii="Arial" w:eastAsia="Calibri" w:hAnsi="Arial" w:cs="Arial"/>
-                <w:color w:val="000000"/>
-              </w:rPr>
-              <w:t xml:space="preserve">EFFECTIVE: fall 2021 </w:t>
-            </w:r>
-          </w:p>
-        </w:tc>
-      </w:tr>
-      <w:tr>
-        <w:trPr>
-          <w:trHeight w:val="103"/>
-        </w:trPr>
-        <w:tc>
-          <w:tcPr>
-            <w:tcW w:w="13590" w:type="dxa"/>
-          </w:tcPr>
-          <w:p>
-            <w:pPr>
-              <w:autoSpaceDE w:val="0"/>
-              <w:autoSpaceDN w:val="0"/>
-              <w:adjustRightInd w:val="0"/>
-              <w:spacing w:after="0" w:line="240" w:lineRule="auto"/>
-              <w:rPr>
-                <w:rFonts w:ascii="Arial" w:eastAsia="Times New Roman" w:hAnsi="Arial" w:cs="Arial"/>
-                <w:color w:val="000000"/>
-                <w:shd w:val="clear" w:color="auto" w:fill="FFFFFF"/>
-              </w:rPr>
-            </w:pPr>
-            <w:r>
-              <w:rPr>
-                <w:rFonts w:ascii="Arial" w:eastAsia="Calibri" w:hAnsi="Arial" w:cs="Arial"/>
-                <w:color w:val="000000"/>
-              </w:rPr>
-              <w:t xml:space="preserve">ROLE IN CURRICULUM: </w:t>
-            </w:r>
-            <w:r>
-              <w:rPr>
-                <w:rFonts w:ascii="Arial" w:eastAsia="Times New Roman" w:hAnsi="Arial" w:cs="Arial"/>
-                <w:color w:val="000000"/>
-                <w:shd w:val="clear" w:color="auto" w:fill="FFFFFF"/>
-              </w:rPr>
-              <w:t xml:space="preserve">This is the first course of a two-semester sequence for all undergraduate art majors and minors. </w:t>
-            </w:r>
-            <w:r>
-              <w:rPr>
-                <w:rFonts w:ascii="Arial" w:eastAsia="Calibri" w:hAnsi="Arial" w:cs="Arial"/>
-                <w:color w:val="000000"/>
-              </w:rPr>
-              <w:t xml:space="preserve">This course is designed to assist students in the process of critical art thinking, writing, and effectively prepare students for a career in the arts. </w:t>
-            </w:r>
-          </w:p>
-        </w:tc>
-      </w:tr>
-      <w:tr>
-        <w:trPr>
-          <w:trHeight w:val="192"/>
-        </w:trPr>
-        <w:tc>
-          <w:tcPr>
-            <w:tcW w:w="13590" w:type="dxa"/>
-          </w:tcPr>
-          <w:p>
-            <w:pPr>
-              <w:autoSpaceDE w:val="0"/>
-              <w:autoSpaceDN w:val="0"/>
-              <w:adjustRightInd w:val="0"/>
-              <w:spacing w:after="0" w:line="240" w:lineRule="auto"/>
-              <w:rPr>
-                <w:rFonts w:ascii="Arial" w:eastAsia="Calibri" w:hAnsi="Arial" w:cs="Arial"/>
-                <w:color w:val="000000"/>
-              </w:rPr>
-            </w:pPr>
-            <w:r>
-              <w:rPr>
-                <w:rFonts w:ascii="Arial" w:eastAsia="Calibri" w:hAnsi="Arial" w:cs="Arial"/>
-                <w:color w:val="000000"/>
-              </w:rPr>
-              <w:t xml:space="preserve">RATIONALE:   This class is intended for BA majors and minors in art and photography, and BFA in Art students. After assessing our Art Program’s needs, (our BFA recently replaced the BS degree) we noted significant curricular gaps. This course better prepares our students for their senior thesis, ART 480, graduate school, as well as creates better alignment with current and potential articulation agreements. Through encouragement to experiment in other media prior to developing their final thesis exhibition, students are better prepared for ART 480, a requirement for all BFA students.   </w:t>
-            </w:r>
-            <w:r>
-              <w:rPr>
-                <w:rFonts w:ascii="Arial" w:eastAsia="Times New Roman" w:hAnsi="Arial" w:cs="Arial"/>
-                <w:color w:val="000000"/>
-              </w:rPr>
-              <w:t xml:space="preserve">ART 322 provides students the opportunity to explore new mediums as well </w:t>
-            </w:r>
-            <w:r>
-              <w:rPr>
-                <w:rFonts w:ascii="Arial" w:eastAsia="Times New Roman" w:hAnsi="Arial" w:cs="Arial"/>
-                <w:color w:val="000000"/>
-              </w:rPr>
-              <w:lastRenderedPageBreak/>
-              <w:t xml:space="preserve">as combine them; the course’s interdisciplinary projects emphasizes experimentation and thoughtful integration of materials, processes and ideas to help develop artwork with a more contemporary approach. A co-requisite of a studio class in ART or PHO encourages students to hone skills and techniques, helping to prepare them to experiment efficiently and consistently. The co-requisite enables students to focus on the creation of artwork, which overlaps with ART 3XX’s objective. </w:t>
-            </w:r>
-            <w:r>
-              <w:rPr>
-                <w:rFonts w:ascii="Arial" w:eastAsia="Calibri" w:hAnsi="Arial" w:cs="Arial"/>
-                <w:color w:val="000000"/>
-              </w:rPr>
-              <w:t>Our assessment also concludes that bringing students from multiple disciplines (painting, sculpture, photo etc.) together prior to ART 480 provides broader peer dialog and an understanding of the arts, encouraging students to deviate from “silo” art thinking and making.</w:t>
-            </w:r>
-          </w:p>
-          <w:p>
-            <w:pPr>
-              <w:autoSpaceDE w:val="0"/>
-              <w:autoSpaceDN w:val="0"/>
-              <w:adjustRightInd w:val="0"/>
-              <w:spacing w:after="0" w:line="240" w:lineRule="auto"/>
-              <w:rPr>
-                <w:rFonts w:ascii="Arial" w:eastAsia="Calibri" w:hAnsi="Arial" w:cs="Arial"/>
-                <w:color w:val="000000"/>
-              </w:rPr>
-            </w:pPr>
-            <w:r>
-              <w:rPr>
-                <w:rFonts w:ascii="Arial" w:eastAsia="Calibri" w:hAnsi="Arial" w:cs="Arial"/>
-                <w:color w:val="000000"/>
-              </w:rPr>
-              <w:t xml:space="preserve">This course will be offered once each academic year, during the fall semester and will be taught in rotation by all art/pho faculty members; enrollment expectation 15. </w:t>
-            </w:r>
-          </w:p>
-        </w:tc>
-      </w:tr>
-      <w:tr>
-        <w:trPr>
-          <w:trHeight w:val="103"/>
-        </w:trPr>
-        <w:tc>
-          <w:tcPr>
-            <w:tcW w:w="13590" w:type="dxa"/>
-          </w:tcPr>
-          <w:p>
-            <w:pPr>
-              <w:autoSpaceDE w:val="0"/>
-              <w:autoSpaceDN w:val="0"/>
-              <w:adjustRightInd w:val="0"/>
-              <w:spacing w:after="0" w:line="240" w:lineRule="auto"/>
-              <w:rPr>
-                <w:rFonts w:ascii="Arial" w:eastAsia="Calibri" w:hAnsi="Arial" w:cs="Arial"/>
-                <w:color w:val="000000"/>
-              </w:rPr>
-            </w:pPr>
-            <w:r>
-              <w:rPr>
-                <w:rFonts w:ascii="Arial" w:eastAsia="Calibri" w:hAnsi="Arial" w:cs="Arial"/>
-                <w:color w:val="000000"/>
-              </w:rPr>
-              <w:lastRenderedPageBreak/>
-              <w:t xml:space="preserve">SUBMISSION TO COMMITTEE CHAIR: 04/13/2020 sent to Committee Chair and Curriculum Office </w:t>
-            </w:r>
-          </w:p>
-        </w:tc>
-      </w:tr>
-      <w:tr>
-        <w:trPr>
-          <w:trHeight w:val="181"/>
-        </w:trPr>
-        <w:tc>
-          <w:tcPr>
-            <w:tcW w:w="13590" w:type="dxa"/>
-          </w:tcPr>
-          <w:p>
-            <w:pPr>
-              <w:autoSpaceDE w:val="0"/>
-              <w:autoSpaceDN w:val="0"/>
-              <w:adjustRightInd w:val="0"/>
-              <w:spacing w:after="0" w:line="240" w:lineRule="auto"/>
-              <w:rPr>
-                <w:rFonts w:ascii="Arial" w:eastAsia="Calibri" w:hAnsi="Arial" w:cs="Arial"/>
-                <w:color w:val="000000"/>
-              </w:rPr>
-            </w:pPr>
-            <w:r>
-              <w:rPr>
-                <w:rFonts w:ascii="Arial" w:eastAsia="Calibri" w:hAnsi="Arial" w:cs="Arial"/>
-                <w:color w:val="000000"/>
-              </w:rPr>
-              <w:t>APPROVAL: Kevin Judge and PCA Curriculum Committee 4/13/2020; Undergraduate Curriculum Committee 5/8/20</w:t>
-            </w:r>
-          </w:p>
-          <w:p>
-            <w:pPr>
-              <w:autoSpaceDE w:val="0"/>
-              <w:autoSpaceDN w:val="0"/>
-              <w:adjustRightInd w:val="0"/>
-              <w:spacing w:after="0" w:line="240" w:lineRule="auto"/>
-              <w:rPr>
-                <w:rFonts w:ascii="Arial" w:eastAsia="Calibri" w:hAnsi="Arial" w:cs="Arial"/>
-                <w:color w:val="000000"/>
-              </w:rPr>
-            </w:pPr>
-            <w:r>
-              <w:rPr>
-                <w:rFonts w:ascii="Arial" w:eastAsia="Calibri" w:hAnsi="Arial" w:cs="Arial"/>
-                <w:color w:val="000000"/>
-              </w:rPr>
-              <w:t xml:space="preserve">Include Dean(s) Name, Department Chair(s) Name/Program Director(s) Name and Date(s) </w:t>
-            </w:r>
-          </w:p>
-        </w:tc>
-      </w:tr>
-      <w:tr>
-        <w:trPr>
-          <w:trHeight w:val="181"/>
-        </w:trPr>
-        <w:tc>
-          <w:tcPr>
-            <w:tcW w:w="13590" w:type="dxa"/>
-          </w:tcPr>
-          <w:p>
-            <w:pPr>
-              <w:autoSpaceDE w:val="0"/>
-              <w:autoSpaceDN w:val="0"/>
-              <w:adjustRightInd w:val="0"/>
-              <w:spacing w:after="0" w:line="240" w:lineRule="auto"/>
-              <w:rPr>
-                <w:rFonts w:ascii="Arial" w:eastAsia="Calibri" w:hAnsi="Arial" w:cs="Arial"/>
-                <w:color w:val="000000"/>
-              </w:rPr>
-            </w:pPr>
-            <w:r>
-              <w:rPr>
-                <w:rFonts w:ascii="Arial" w:eastAsia="Calibri" w:hAnsi="Arial" w:cs="Arial"/>
-                <w:color w:val="000000"/>
-              </w:rPr>
-              <w:t xml:space="preserve">CONSULTATION: N/A </w:t>
-            </w:r>
-          </w:p>
-        </w:tc>
-      </w:tr>
-    </w:tbl>
-    <w:p>
-      <w:pPr>
-        <w:spacing w:after="0" w:line="240" w:lineRule="auto"/>
-        <w:rPr>
-          <w:rFonts w:ascii="Arial" w:eastAsia="Calibri" w:hAnsi="Arial" w:cs="Arial"/>
           <w:color w:val="000000"/>
         </w:rPr>
       </w:pPr>
@@ -4617,6 +3928,7 @@
                 </w:placeholder>
                 <w:text/>
               </w:sdtPr>
+              <w:sdtEndPr/>
               <w:sdtContent>
                 <w:r>
                   <w:rPr>
@@ -4667,6 +3979,7 @@
                 </w:placeholder>
                 <w:text/>
               </w:sdtPr>
+              <w:sdtEndPr/>
               <w:sdtContent>
                 <w:r>
                   <w:rPr>
@@ -4727,6 +4040,7 @@
                 </w:placeholder>
                 <w:text/>
               </w:sdtPr>
+              <w:sdtEndPr/>
               <w:sdtContent>
                 <w:r>
                   <w:rPr>
@@ -4789,6 +4103,7 @@
                 </w:placeholder>
                 <w:text/>
               </w:sdtPr>
+              <w:sdtEndPr/>
               <w:sdtContent>
                 <w:r>
                   <w:rPr>
@@ -4846,6 +4161,7 @@
                 </w:placeholder>
                 <w:text/>
               </w:sdtPr>
+              <w:sdtEndPr/>
               <w:sdtContent>
                 <w:r>
                   <w:rPr>
@@ -4894,6 +4210,7 @@
                 </w:placeholder>
                 <w:text/>
               </w:sdtPr>
+              <w:sdtEndPr/>
               <w:sdtContent>
                 <w:r>
                   <w:rPr>
@@ -4940,6 +4257,7 @@
                 </w:placeholder>
                 <w:text/>
               </w:sdtPr>
+              <w:sdtEndPr/>
               <w:sdtContent>
                 <w:r>
                   <w:rPr>
@@ -4986,6 +4304,7 @@
                 </w:placeholder>
                 <w:text/>
               </w:sdtPr>
+              <w:sdtEndPr/>
               <w:sdtContent>
                 <w:r>
                   <w:rPr>
@@ -5032,6 +4351,7 @@
                 </w:placeholder>
                 <w:text/>
               </w:sdtPr>
+              <w:sdtEndPr/>
               <w:sdtContent>
                 <w:r>
                   <w:rPr>
@@ -5081,6 +4401,7 @@
                 </w:placeholder>
                 <w:text/>
               </w:sdtPr>
+              <w:sdtEndPr/>
               <w:sdtContent>
                 <w:r>
                   <w:rPr>
@@ -5130,45 +4451,14 @@
                 </w:placeholder>
                 <w:text/>
               </w:sdtPr>
+              <w:sdtEndPr/>
               <w:sdtContent>
                 <w:r>
                   <w:rPr>
                     <w:rFonts w:ascii="Arial" w:eastAsia="Times New Roman" w:hAnsi="Arial" w:cs="Arial"/>
                     <w:color w:val="000000"/>
                   </w:rPr>
-                  <w:t xml:space="preserve">An examination of a wide range of economic issues faced by women, and how these issues have changed over time.  Topics include the impact of family structure on the economic well-being of women and children, fertility, the division of labor between home and market, the gender wage gap, occupational segregation, human capital and discrimination, and female poverty.  This course assumes no prior background in economics, so some class time will be devoted to teaching basic economic concepts as needed. For Women’s, Sexuality and Gender Studies majors and minors, this is designated as </w:t>
-                </w:r>
-                <w:proofErr w:type="gramStart"/>
-                <w:r>
-                  <w:rPr>
-                    <w:rFonts w:ascii="Arial" w:eastAsia="Times New Roman" w:hAnsi="Arial" w:cs="Arial"/>
-                    <w:color w:val="000000"/>
-                  </w:rPr>
-                  <w:t>a  focus</w:t>
-                </w:r>
-                <w:proofErr w:type="gramEnd"/>
-                <w:r>
-                  <w:rPr>
-                    <w:rFonts w:ascii="Arial" w:eastAsia="Times New Roman" w:hAnsi="Arial" w:cs="Arial"/>
-                    <w:color w:val="000000"/>
-                  </w:rPr>
-                  <w:t xml:space="preserve"> in history, American studies, or African and African Diaspora studies course. (social science) (</w:t>
-                </w:r>
-                <w:proofErr w:type="spellStart"/>
-                <w:r>
-                  <w:rPr>
-                    <w:rFonts w:ascii="Arial" w:eastAsia="Times New Roman" w:hAnsi="Arial" w:cs="Arial"/>
-                    <w:color w:val="000000"/>
-                  </w:rPr>
-                  <w:t>p&amp;d</w:t>
-                </w:r>
-                <w:proofErr w:type="spellEnd"/>
-                <w:r>
-                  <w:rPr>
-                    <w:rFonts w:ascii="Arial" w:eastAsia="Times New Roman" w:hAnsi="Arial" w:cs="Arial"/>
-                    <w:color w:val="000000"/>
-                  </w:rPr>
-                  <w:t>)</w:t>
+                  <w:t>An examination of a wide range of economic issues faced by women, and how these issues have changed over time.  Topics include the impact of family structure on the economic well-being of women and children, fertility, the division of labor between home and market, the gender wage gap, occupational segregation, human capital and discrimination, and female poverty.  This course assumes no prior background in economics, so some class time will be devoted to teaching basic economic concepts as needed. For Women’s, Sexuality and Gender Studies majors and minors, this is designated as a  focus in history, American studies, or African and African Diaspora studies course. (social science) (p&amp;d)</w:t>
                 </w:r>
               </w:sdtContent>
             </w:sdt>
@@ -5223,6 +4513,7 @@
                 </w:placeholder>
                 <w:text/>
               </w:sdtPr>
+              <w:sdtEndPr/>
               <w:sdtContent>
                 <w:r>
                   <w:rPr>
@@ -5296,6 +4587,7 @@
                   <w:listItem w:displayText="N/A" w:value="N/A"/>
                 </w:dropDownList>
               </w:sdtPr>
+              <w:sdtEndPr/>
               <w:sdtContent>
                 <w:r>
                   <w:rPr>
@@ -5373,6 +4665,7 @@
                   <w:listItem w:displayText="SUMMER" w:value="SUMMER"/>
                 </w:comboBox>
               </w:sdtPr>
+              <w:sdtEndPr/>
               <w:sdtContent>
                 <w:r>
                   <w:rPr>
@@ -5405,7 +4698,6 @@
                 <w:rFonts w:ascii="Arial" w:eastAsia="Times New Roman" w:hAnsi="Arial" w:cs="Arial"/>
                 <w:color w:val="000000"/>
               </w:rPr>
-              <w:lastRenderedPageBreak/>
               <w:t xml:space="preserve">ROLE IN CURRICULUM:  </w:t>
             </w:r>
             <w:sdt>
@@ -5420,29 +4712,14 @@
                 </w:placeholder>
                 <w:text w:multiLine="1"/>
               </w:sdtPr>
+              <w:sdtEndPr/>
               <w:sdtContent>
                 <w:r>
                   <w:rPr>
                     <w:rFonts w:ascii="Arial" w:eastAsia="Times New Roman" w:hAnsi="Arial" w:cs="Arial"/>
                     <w:color w:val="000000"/>
                   </w:rPr>
-                  <w:t>The course will serve as an elective 200-level course in Economics.  For the BA and the minor in Women’s, Gender, and Sexuality Studies, this course will satisfy the 200-level requirement for a course with a focus in history, American studies, African and African Diaspora studies, or economics.​  Additionally, it will satisfy the General Education College Option Social Scientific Analysis (social science) requirement and the Pluralism and Diversity (</w:t>
-                </w:r>
-                <w:proofErr w:type="spellStart"/>
-                <w:r>
-                  <w:rPr>
-                    <w:rFonts w:ascii="Arial" w:eastAsia="Times New Roman" w:hAnsi="Arial" w:cs="Arial"/>
-                    <w:color w:val="000000"/>
-                  </w:rPr>
-                  <w:t>p&amp;d</w:t>
-                </w:r>
-                <w:proofErr w:type="spellEnd"/>
-                <w:r>
-                  <w:rPr>
-                    <w:rFonts w:ascii="Arial" w:eastAsia="Times New Roman" w:hAnsi="Arial" w:cs="Arial"/>
-                    <w:color w:val="000000"/>
-                  </w:rPr>
-                  <w:t>) requirement.</w:t>
+                  <w:t>The course will serve as an elective 200-level course in Economics.  For the BA and the minor in Women’s, Gender, and Sexuality Studies, this course will satisfy the 200-level requirement for a course with a focus in history, American studies, African and African Diaspora studies, or economics.​  Additionally, it will satisfy the General Education College Option Social Scientific Analysis (social science) requirement and the Pluralism and Diversity (p&amp;d) requirement.</w:t>
                 </w:r>
               </w:sdtContent>
             </w:sdt>
@@ -5468,6 +4745,7 @@
                 <w:rFonts w:ascii="Arial" w:eastAsia="Times New Roman" w:hAnsi="Arial" w:cs="Arial"/>
                 <w:color w:val="000000"/>
               </w:rPr>
+              <w:lastRenderedPageBreak/>
               <w:t xml:space="preserve">RATIONALE:  </w:t>
             </w:r>
             <w:sdt>
@@ -5483,6 +4761,7 @@
                 </w:placeholder>
                 <w:text w:multiLine="1"/>
               </w:sdtPr>
+              <w:sdtEndPr/>
               <w:sdtContent>
                 <w:r>
                   <w:rPr>
@@ -5490,25 +4769,7 @@
                     <w:bCs/>
                     <w:color w:val="000000"/>
                   </w:rPr>
-                  <w:t>The course will strengthen the array of applied microeconomics elective courses offered by the department, which are important in the development of critical analysis and quantitative reasoning skills.  It will provide the opportunity to address issues of difference in the context of economic theory, acknowledging that women’s opportunities and choices are both affected by their gender.  The course will be the first that addresses feminist economics in the Women’s, Gender, and Sexuality Studies Program offerings. Additionally, it will satisfy the General Education College Option Social Scientific Analysis (social science) requirement and the Pluralism and Diversity (</w:t>
-                </w:r>
-                <w:proofErr w:type="spellStart"/>
-                <w:r>
-                  <w:rPr>
-                    <w:rFonts w:ascii="Arial" w:eastAsia="Times New Roman" w:hAnsi="Arial" w:cs="Arial"/>
-                    <w:bCs/>
-                    <w:color w:val="000000"/>
-                  </w:rPr>
-                  <w:t>p&amp;d</w:t>
-                </w:r>
-                <w:proofErr w:type="spellEnd"/>
-                <w:r>
-                  <w:rPr>
-                    <w:rFonts w:ascii="Arial" w:eastAsia="Times New Roman" w:hAnsi="Arial" w:cs="Arial"/>
-                    <w:bCs/>
-                    <w:color w:val="000000"/>
-                  </w:rPr>
-                  <w:t>) requirement.  An enrollment of 25 is expected.</w:t>
+                  <w:t>The course will strengthen the array of applied microeconomics elective courses offered by the department, which are important in the development of critical analysis and quantitative reasoning skills.  It will provide the opportunity to address issues of difference in the context of economic theory, acknowledging that women’s opportunities and choices are both affected by their gender.  The course will be the first that addresses feminist economics in the Women’s, Gender, and Sexuality Studies Program offerings. Additionally, it will satisfy the General Education College Option Social Scientific Analysis (social science) requirement and the Pluralism and Diversity (p&amp;d) requirement.  An enrollment of 25 is expected.</w:t>
                 </w:r>
               </w:sdtContent>
             </w:sdt>
@@ -5578,6 +4839,7 @@
                   <w:calendar w:val="gregorian"/>
                 </w:date>
               </w:sdtPr>
+              <w:sdtEndPr/>
               <w:sdtContent>
                 <w:r>
                   <w:rPr>
@@ -5632,6 +4894,7 @@
                 </w:placeholder>
                 <w:text w:multiLine="1"/>
               </w:sdtPr>
+              <w:sdtEndPr/>
               <w:sdtContent>
                 <w:r>
                   <w:rPr>
@@ -5693,29 +4956,14 @@
                 </w:placeholder>
                 <w:text w:multiLine="1"/>
               </w:sdtPr>
+              <w:sdtEndPr/>
               <w:sdtContent>
                 <w:r>
                   <w:rPr>
                     <w:rFonts w:ascii="Arial" w:eastAsia="Times New Roman" w:hAnsi="Arial" w:cs="Arial"/>
                     <w:color w:val="000000"/>
                   </w:rPr>
-                  <w:t xml:space="preserve"> History (Chair, John Wing, UCC Rep Bryan </w:t>
-                </w:r>
-                <w:proofErr w:type="spellStart"/>
-                <w:r>
-                  <w:rPr>
-                    <w:rFonts w:ascii="Arial" w:eastAsia="Times New Roman" w:hAnsi="Arial" w:cs="Arial"/>
-                    <w:color w:val="000000"/>
-                  </w:rPr>
-                  <w:t>Averbuch</w:t>
-                </w:r>
-                <w:proofErr w:type="spellEnd"/>
-                <w:r>
-                  <w:rPr>
-                    <w:rFonts w:ascii="Arial" w:eastAsia="Times New Roman" w:hAnsi="Arial" w:cs="Arial"/>
-                    <w:color w:val="000000"/>
-                  </w:rPr>
-                  <w:t xml:space="preserve">), </w:t>
+                  <w:t xml:space="preserve"> History (Chair, John Wing, UCC Rep Bryan Averbuch), </w:t>
                 </w:r>
                 <w:r>
                   <w:rPr>
@@ -5723,55 +4971,7 @@
                     <w:color w:val="000000"/>
                   </w:rPr>
                   <w:br/>
-                  <w:t xml:space="preserve">Sociology/Anthropology (Chair </w:t>
-                </w:r>
-                <w:proofErr w:type="spellStart"/>
-                <w:r>
-                  <w:rPr>
-                    <w:rFonts w:ascii="Arial" w:eastAsia="Times New Roman" w:hAnsi="Arial" w:cs="Arial"/>
-                    <w:color w:val="000000"/>
-                  </w:rPr>
-                  <w:t>Ananya</w:t>
-                </w:r>
-                <w:proofErr w:type="spellEnd"/>
-                <w:r>
-                  <w:rPr>
-                    <w:rFonts w:ascii="Arial" w:eastAsia="Times New Roman" w:hAnsi="Arial" w:cs="Arial"/>
-                    <w:color w:val="000000"/>
-                  </w:rPr>
-                  <w:t xml:space="preserve"> </w:t>
-                </w:r>
-                <w:proofErr w:type="spellStart"/>
-                <w:r>
-                  <w:rPr>
-                    <w:rFonts w:ascii="Arial" w:eastAsia="Times New Roman" w:hAnsi="Arial" w:cs="Arial"/>
-                    <w:color w:val="000000"/>
-                  </w:rPr>
-                  <w:t>Mukarjhea</w:t>
-                </w:r>
-                <w:proofErr w:type="spellEnd"/>
-                <w:r>
-                  <w:rPr>
-                    <w:rFonts w:ascii="Arial" w:eastAsia="Times New Roman" w:hAnsi="Arial" w:cs="Arial"/>
-                    <w:color w:val="000000"/>
-                  </w:rPr>
-                  <w:t xml:space="preserve">, UCC Rep </w:t>
-                </w:r>
-                <w:proofErr w:type="spellStart"/>
-                <w:r>
-                  <w:rPr>
-                    <w:rFonts w:ascii="Arial" w:eastAsia="Times New Roman" w:hAnsi="Arial" w:cs="Arial"/>
-                    <w:color w:val="000000"/>
-                  </w:rPr>
-                  <w:t>Ozlem</w:t>
-                </w:r>
-                <w:proofErr w:type="spellEnd"/>
-                <w:r>
-                  <w:rPr>
-                    <w:rFonts w:ascii="Arial" w:eastAsia="Times New Roman" w:hAnsi="Arial" w:cs="Arial"/>
-                    <w:color w:val="000000"/>
-                  </w:rPr>
-                  <w:t xml:space="preserve"> Goner) 4/20 </w:t>
+                  <w:t xml:space="preserve">Sociology/Anthropology (Chair Ananya Mukarjhea, UCC Rep Ozlem Goner) 4/20 </w:t>
                 </w:r>
               </w:sdtContent>
             </w:sdt>
@@ -6120,6 +5320,7 @@
             </w:placeholder>
             <w:text/>
           </w:sdtPr>
+          <w:sdtEndPr/>
           <w:sdtContent>
             <w:tc>
               <w:tcPr>
@@ -6271,6 +5472,7 @@
             </w:placeholder>
             <w:text/>
           </w:sdtPr>
+          <w:sdtEndPr/>
           <w:sdtContent>
             <w:tc>
               <w:tcPr>
@@ -6845,7 +6047,6 @@
                 <w:caps/>
                 <w:color w:val="000000"/>
               </w:rPr>
-              <w:lastRenderedPageBreak/>
               <w:t>Credits</w:t>
             </w:r>
           </w:p>
@@ -7149,7 +6350,15 @@
                 <w:rFonts w:ascii="Arial" w:eastAsia="Times New Roman" w:hAnsi="Arial" w:cs="Arial"/>
                 <w:color w:val="000000"/>
               </w:rPr>
-              <w:t>Open to Art and Photography majors who wish to complete their senior thesis exhibition. This course advances students in making the transition from college to the professional world of art-making.  Prior to enrolling in this course, all students must have an existing body of highly developed studio work in painting, drawing, printmaking, sculpture, photography or installation. Through reading assignments and lectures, students will articulate, in written and oral forms, the aesthetic components of their creative practice while critically engaging with the work of their peers.</w:t>
+              <w:t xml:space="preserve">Open to Art and Photography majors who wish to complete their </w:t>
+            </w:r>
+            <w:r>
+              <w:rPr>
+                <w:rFonts w:ascii="Arial" w:eastAsia="Times New Roman" w:hAnsi="Arial" w:cs="Arial"/>
+                <w:color w:val="000000"/>
+              </w:rPr>
+              <w:lastRenderedPageBreak/>
+              <w:t>senior thesis exhibition. This course advances students in making the transition from college to the professional world of art-making.  Prior to enrolling in this course, all students must have an existing body of highly developed studio work in painting, drawing, printmaking, sculpture, photography or installation. Through reading assignments and lectures, students will articulate, in written and oral forms, the aesthetic components of their creative practice while critically engaging with the work of their peers.</w:t>
             </w:r>
           </w:p>
         </w:tc>
@@ -7178,6 +6387,7 @@
                 <w:caps/>
                 <w:color w:val="000000"/>
               </w:rPr>
+              <w:lastRenderedPageBreak/>
               <w:t>CATALOG DESCRIPTION</w:t>
             </w:r>
           </w:p>
@@ -7444,6 +6654,7 @@
                   <w:listItem w:displayText="N/A" w:value="N/A"/>
                 </w:dropDownList>
               </w:sdtPr>
+              <w:sdtEndPr/>
               <w:sdtContent>
                 <w:r>
                   <w:rPr>
@@ -7542,6 +6753,7 @@
                   <w:listItem w:displayText="No Change" w:value="No Change"/>
                 </w:dropDownList>
               </w:sdtPr>
+              <w:sdtEndPr/>
               <w:sdtContent>
                 <w:r>
                   <w:rPr>
@@ -7699,6 +6911,7 @@
                   <w:listItem w:displayText="Fall 2022" w:value="Fall 2022"/>
                 </w:comboBox>
               </w:sdtPr>
+              <w:sdtEndPr/>
               <w:sdtContent>
                 <w:r>
                   <w:rPr>
@@ -7914,6 +7127,7 @@
                   <w:calendar w:val="gregorian"/>
                 </w:date>
               </w:sdtPr>
+              <w:sdtEndPr/>
               <w:sdtContent>
                 <w:r>
                   <w:rPr>
@@ -7966,7 +7180,6 @@
                 <w:caps/>
                 <w:color w:val="000000"/>
               </w:rPr>
-              <w:lastRenderedPageBreak/>
               <w:t>APPROVAL</w:t>
             </w:r>
           </w:p>
@@ -8002,6 +7215,7 @@
                 </w:placeholder>
                 <w:text w:multiLine="1"/>
               </w:sdtPr>
+              <w:sdtEndPr/>
               <w:sdtContent>
                 <w:r>
                   <w:rPr>
@@ -8138,6 +7352,7 @@
           <w:caps/>
           <w:color w:val="000000"/>
         </w:rPr>
+        <w:lastRenderedPageBreak/>
         <w:t>AV.2 DEPARTMENT OF ECONOMICS: ECO 111 Introduction to Microeconomics.</w:t>
       </w:r>
     </w:p>
@@ -8417,6 +7632,7 @@
             </w:placeholder>
             <w:text/>
           </w:sdtPr>
+          <w:sdtEndPr/>
           <w:sdtContent>
             <w:tc>
               <w:tcPr>
@@ -8569,6 +7785,7 @@
             </w:placeholder>
             <w:text/>
           </w:sdtPr>
+          <w:sdtEndPr/>
           <w:sdtContent>
             <w:tc>
               <w:tcPr>
@@ -8648,6 +7865,7 @@
             </w:placeholder>
             <w:text/>
           </w:sdtPr>
+          <w:sdtEndPr/>
           <w:sdtContent>
             <w:tc>
               <w:tcPr>
@@ -9710,6 +8928,7 @@
                   <w:listItem w:displayText="N/A" w:value="N/A"/>
                 </w:dropDownList>
               </w:sdtPr>
+              <w:sdtEndPr/>
               <w:sdtContent>
                 <w:r>
                   <w:rPr>
@@ -9808,6 +9027,7 @@
                   <w:listItem w:displayText="No Change" w:value="No Change"/>
                 </w:dropDownList>
               </w:sdtPr>
+              <w:sdtEndPr/>
               <w:sdtContent>
                 <w:r>
                   <w:rPr>
@@ -9854,7 +9074,6 @@
                 <w:caps/>
                 <w:color w:val="000000"/>
               </w:rPr>
-              <w:lastRenderedPageBreak/>
               <w:t>Effective</w:t>
             </w:r>
           </w:p>
@@ -9959,6 +9178,7 @@
                   <w:listItem w:displayText="Fall 2022" w:value="Fall 2022"/>
                 </w:comboBox>
               </w:sdtPr>
+              <w:sdtEndPr/>
               <w:sdtContent>
                 <w:r>
                   <w:rPr>
@@ -10154,6 +9374,7 @@
                 <w:caps/>
                 <w:color w:val="000000"/>
               </w:rPr>
+              <w:lastRenderedPageBreak/>
               <w:t>Submission to Committee Chair</w:t>
             </w:r>
           </w:p>
@@ -10194,6 +9415,7 @@
                   <w:calendar w:val="gregorian"/>
                 </w:date>
               </w:sdtPr>
+              <w:sdtEndPr/>
               <w:sdtContent>
                 <w:r>
                   <w:rPr>
@@ -10209,39 +9431,7 @@
                 <w:rFonts w:ascii="Arial" w:eastAsia="Times New Roman" w:hAnsi="Arial" w:cs="Arial"/>
                 <w:color w:val="000000"/>
               </w:rPr>
-              <w:t xml:space="preserve">, sent to Committee Chair and Curriculum Office (Sarah </w:t>
-            </w:r>
-            <w:proofErr w:type="spellStart"/>
-            <w:r>
-              <w:rPr>
-                <w:rFonts w:ascii="Arial" w:eastAsia="Times New Roman" w:hAnsi="Arial" w:cs="Arial"/>
-                <w:color w:val="000000"/>
-              </w:rPr>
-              <w:t>Zelikovitz</w:t>
-            </w:r>
-            <w:proofErr w:type="spellEnd"/>
-            <w:r>
-              <w:rPr>
-                <w:rFonts w:ascii="Arial" w:eastAsia="Times New Roman" w:hAnsi="Arial" w:cs="Arial"/>
-                <w:color w:val="000000"/>
-              </w:rPr>
-              <w:t xml:space="preserve">, Veronica </w:t>
-            </w:r>
-            <w:proofErr w:type="spellStart"/>
-            <w:r>
-              <w:rPr>
-                <w:rFonts w:ascii="Arial" w:eastAsia="Times New Roman" w:hAnsi="Arial" w:cs="Arial"/>
-                <w:color w:val="000000"/>
-              </w:rPr>
-              <w:t>DiMeglio</w:t>
-            </w:r>
-            <w:proofErr w:type="spellEnd"/>
-            <w:r>
-              <w:rPr>
-                <w:rFonts w:ascii="Arial" w:eastAsia="Times New Roman" w:hAnsi="Arial" w:cs="Arial"/>
-                <w:color w:val="000000"/>
-              </w:rPr>
-              <w:t xml:space="preserve">); </w:t>
+              <w:t xml:space="preserve">, sent to Committee Chair and Curriculum Office (Sarah Zelikovitz, Veronica DiMeglio); </w:t>
             </w:r>
           </w:p>
         </w:tc>
@@ -10313,6 +9503,7 @@
                 </w:placeholder>
                 <w:text w:multiLine="1"/>
               </w:sdtPr>
+              <w:sdtEndPr/>
               <w:sdtContent>
                 <w:r>
                   <w:rPr>
@@ -10328,55 +9519,7 @@
                 <w:rFonts w:ascii="Arial" w:eastAsia="Times New Roman" w:hAnsi="Arial" w:cs="Arial"/>
                 <w:color w:val="000000"/>
               </w:rPr>
-              <w:t xml:space="preserve">; Simone </w:t>
-            </w:r>
-            <w:proofErr w:type="spellStart"/>
-            <w:r>
-              <w:rPr>
-                <w:rFonts w:ascii="Arial" w:eastAsia="Times New Roman" w:hAnsi="Arial" w:cs="Arial"/>
-                <w:color w:val="000000"/>
-              </w:rPr>
-              <w:t>Wegge</w:t>
-            </w:r>
-            <w:proofErr w:type="spellEnd"/>
-            <w:r>
-              <w:rPr>
-                <w:rFonts w:ascii="Arial" w:eastAsia="Times New Roman" w:hAnsi="Arial" w:cs="Arial"/>
-                <w:color w:val="000000"/>
-              </w:rPr>
-              <w:t xml:space="preserve">, Chair, Department of Economics; Susan </w:t>
-            </w:r>
-            <w:proofErr w:type="spellStart"/>
-            <w:r>
-              <w:rPr>
-                <w:rFonts w:ascii="Arial" w:eastAsia="Times New Roman" w:hAnsi="Arial" w:cs="Arial"/>
-                <w:color w:val="000000"/>
-              </w:rPr>
-              <w:t>Holak</w:t>
-            </w:r>
-            <w:proofErr w:type="spellEnd"/>
-            <w:r>
-              <w:rPr>
-                <w:rFonts w:ascii="Arial" w:eastAsia="Times New Roman" w:hAnsi="Arial" w:cs="Arial"/>
-                <w:color w:val="000000"/>
-              </w:rPr>
-              <w:t xml:space="preserve">, Dean, </w:t>
-            </w:r>
-            <w:proofErr w:type="spellStart"/>
-            <w:r>
-              <w:rPr>
-                <w:rFonts w:ascii="Arial" w:eastAsia="Times New Roman" w:hAnsi="Arial" w:cs="Arial"/>
-                <w:color w:val="000000"/>
-              </w:rPr>
-              <w:t>Chazanoff</w:t>
-            </w:r>
-            <w:proofErr w:type="spellEnd"/>
-            <w:r>
-              <w:rPr>
-                <w:rFonts w:ascii="Arial" w:eastAsia="Times New Roman" w:hAnsi="Arial" w:cs="Arial"/>
-                <w:color w:val="000000"/>
-              </w:rPr>
-              <w:t xml:space="preserve"> School of Business; Undergraduate Curriculum Committee 5/8/20</w:t>
+              <w:t>; Simone Wegge, Chair, Department of Economics; Susan Holak, Dean, Chazanoff School of Business; Undergraduate Curriculum Committee 5/8/20</w:t>
             </w:r>
           </w:p>
         </w:tc>
@@ -10441,39 +9584,7 @@
                 <w:rFonts w:ascii="Arial" w:eastAsia="Times New Roman" w:hAnsi="Arial" w:cs="Arial"/>
                 <w:color w:val="000000"/>
               </w:rPr>
-              <w:t xml:space="preserve">Michael </w:t>
-            </w:r>
-            <w:proofErr w:type="spellStart"/>
-            <w:r>
-              <w:rPr>
-                <w:rFonts w:ascii="Arial" w:eastAsia="Times New Roman" w:hAnsi="Arial" w:cs="Arial"/>
-                <w:color w:val="000000"/>
-              </w:rPr>
-              <w:t>Cavagnero</w:t>
-            </w:r>
-            <w:proofErr w:type="spellEnd"/>
-            <w:r>
-              <w:rPr>
-                <w:rFonts w:ascii="Arial" w:eastAsia="Times New Roman" w:hAnsi="Arial" w:cs="Arial"/>
-                <w:color w:val="000000"/>
-              </w:rPr>
-              <w:t xml:space="preserve"> (Dean) 5/8/20; Carlo </w:t>
-            </w:r>
-            <w:proofErr w:type="spellStart"/>
-            <w:r>
-              <w:rPr>
-                <w:rFonts w:ascii="Arial" w:eastAsia="Times New Roman" w:hAnsi="Arial" w:cs="Arial"/>
-                <w:color w:val="000000"/>
-              </w:rPr>
-              <w:t>Lancellotti</w:t>
-            </w:r>
-            <w:proofErr w:type="spellEnd"/>
-            <w:r>
-              <w:rPr>
-                <w:rFonts w:ascii="Arial" w:eastAsia="Times New Roman" w:hAnsi="Arial" w:cs="Arial"/>
-                <w:color w:val="000000"/>
-              </w:rPr>
-              <w:t>/Department of Mathematics 5/8/20</w:t>
+              <w:t>Michael Cavagnero (Dean) 5/8/20; Carlo Lancellotti/Department of Mathematics 5/8/20</w:t>
             </w:r>
           </w:p>
         </w:tc>
@@ -10786,6 +9897,7 @@
             </w:placeholder>
             <w:text/>
           </w:sdtPr>
+          <w:sdtEndPr/>
           <w:sdtContent>
             <w:tc>
               <w:tcPr>
@@ -10938,6 +10050,7 @@
             </w:placeholder>
             <w:text/>
           </w:sdtPr>
+          <w:sdtEndPr/>
           <w:sdtContent>
             <w:tc>
               <w:tcPr>
@@ -11017,6 +10130,7 @@
             </w:placeholder>
             <w:text/>
           </w:sdtPr>
+          <w:sdtEndPr/>
           <w:sdtContent>
             <w:tc>
               <w:tcPr>
@@ -11780,7 +10894,7 @@
                 <w:rFonts w:ascii="Arial" w:eastAsia="Calibri" w:hAnsi="Arial" w:cs="Arial"/>
                 <w:color w:val="000000"/>
               </w:rPr>
-              <w:t xml:space="preserve">An introduction to basic macroeconomic concepts such as national income accounting, levels of output and employment, government spending, taxation, debt, money supply, inflation, interest rates, exchange rates and trade balance. The course will provide a unified framework to address these issues and to study the impact of different fiscal and monetary policies on the </w:t>
+              <w:t xml:space="preserve">An introduction to basic macroeconomic concepts such as national income accounting, levels of output and employment, government spending, taxation, debt, money supply, inflation, interest rates, exchange rates and trade balance. The course will provide a unified framework to address these issues and to study the impact of different fiscal and monetary policies on the aggregate behavior of individuals, firms and government. These analytical tools will be used to understand the recent experience of the United States and other </w:t>
             </w:r>
             <w:r>
               <w:rPr>
@@ -11788,7 +10902,7 @@
                 <w:color w:val="000000"/>
               </w:rPr>
               <w:lastRenderedPageBreak/>
-              <w:t>aggregate behavior of individuals, firms and government. These analytical tools will be used to understand the recent experience of the United States and other countries and to address how current policy initiatives affect their macroeconomic performance.</w:t>
+              <w:t>countries and to address how current policy initiatives affect their macroeconomic performance.</w:t>
             </w:r>
           </w:p>
         </w:tc>
@@ -12086,6 +11200,7 @@
                   <w:listItem w:displayText="N/A" w:value="N/A"/>
                 </w:dropDownList>
               </w:sdtPr>
+              <w:sdtEndPr/>
               <w:sdtContent>
                 <w:r>
                   <w:rPr>
@@ -12184,6 +11299,7 @@
                   <w:listItem w:displayText="No Change" w:value="No Change"/>
                 </w:dropDownList>
               </w:sdtPr>
+              <w:sdtEndPr/>
               <w:sdtContent>
                 <w:r>
                   <w:rPr>
@@ -12334,6 +11450,7 @@
                   <w:listItem w:displayText="Fall 2022" w:value="Fall 2022"/>
                 </w:comboBox>
               </w:sdtPr>
+              <w:sdtEndPr/>
               <w:sdtContent>
                 <w:r>
                   <w:rPr>
@@ -12569,6 +11686,7 @@
                   <w:calendar w:val="gregorian"/>
                 </w:date>
               </w:sdtPr>
+              <w:sdtEndPr/>
               <w:sdtContent>
                 <w:r>
                   <w:rPr>
@@ -12584,39 +11702,7 @@
                 <w:rFonts w:ascii="Arial" w:eastAsia="Times New Roman" w:hAnsi="Arial" w:cs="Arial"/>
                 <w:color w:val="000000"/>
               </w:rPr>
-              <w:t xml:space="preserve">, sent to Committee Chair and Curriculum Office (Sarah </w:t>
-            </w:r>
-            <w:proofErr w:type="spellStart"/>
-            <w:r>
-              <w:rPr>
-                <w:rFonts w:ascii="Arial" w:eastAsia="Times New Roman" w:hAnsi="Arial" w:cs="Arial"/>
-                <w:color w:val="000000"/>
-              </w:rPr>
-              <w:t>Zelikovitz</w:t>
-            </w:r>
-            <w:proofErr w:type="spellEnd"/>
-            <w:r>
-              <w:rPr>
-                <w:rFonts w:ascii="Arial" w:eastAsia="Times New Roman" w:hAnsi="Arial" w:cs="Arial"/>
-                <w:color w:val="000000"/>
-              </w:rPr>
-              <w:t xml:space="preserve">, Veronica </w:t>
-            </w:r>
-            <w:proofErr w:type="spellStart"/>
-            <w:r>
-              <w:rPr>
-                <w:rFonts w:ascii="Arial" w:eastAsia="Times New Roman" w:hAnsi="Arial" w:cs="Arial"/>
-                <w:color w:val="000000"/>
-              </w:rPr>
-              <w:t>DiMeglio</w:t>
-            </w:r>
-            <w:proofErr w:type="spellEnd"/>
-            <w:r>
-              <w:rPr>
-                <w:rFonts w:ascii="Arial" w:eastAsia="Times New Roman" w:hAnsi="Arial" w:cs="Arial"/>
-                <w:color w:val="000000"/>
-              </w:rPr>
-              <w:t>)</w:t>
+              <w:t>, sent to Committee Chair and Curriculum Office (Sarah Zelikovitz, Veronica DiMeglio)</w:t>
             </w:r>
           </w:p>
         </w:tc>
@@ -12688,6 +11774,7 @@
                 </w:placeholder>
                 <w:text w:multiLine="1"/>
               </w:sdtPr>
+              <w:sdtEndPr/>
               <w:sdtContent>
                 <w:r>
                   <w:rPr>
@@ -12703,55 +11790,7 @@
                 <w:rFonts w:ascii="Arial" w:eastAsia="Times New Roman" w:hAnsi="Arial" w:cs="Arial"/>
                 <w:color w:val="000000"/>
               </w:rPr>
-              <w:t xml:space="preserve">; Simone </w:t>
-            </w:r>
-            <w:proofErr w:type="spellStart"/>
-            <w:r>
-              <w:rPr>
-                <w:rFonts w:ascii="Arial" w:eastAsia="Times New Roman" w:hAnsi="Arial" w:cs="Arial"/>
-                <w:color w:val="000000"/>
-              </w:rPr>
-              <w:t>Wegge</w:t>
-            </w:r>
-            <w:proofErr w:type="spellEnd"/>
-            <w:r>
-              <w:rPr>
-                <w:rFonts w:ascii="Arial" w:eastAsia="Times New Roman" w:hAnsi="Arial" w:cs="Arial"/>
-                <w:color w:val="000000"/>
-              </w:rPr>
-              <w:t xml:space="preserve">, Chair, Department of Economics; Susan </w:t>
-            </w:r>
-            <w:proofErr w:type="spellStart"/>
-            <w:r>
-              <w:rPr>
-                <w:rFonts w:ascii="Arial" w:eastAsia="Times New Roman" w:hAnsi="Arial" w:cs="Arial"/>
-                <w:color w:val="000000"/>
-              </w:rPr>
-              <w:t>Holak</w:t>
-            </w:r>
-            <w:proofErr w:type="spellEnd"/>
-            <w:r>
-              <w:rPr>
-                <w:rFonts w:ascii="Arial" w:eastAsia="Times New Roman" w:hAnsi="Arial" w:cs="Arial"/>
-                <w:color w:val="000000"/>
-              </w:rPr>
-              <w:t xml:space="preserve">, Dean, </w:t>
-            </w:r>
-            <w:proofErr w:type="spellStart"/>
-            <w:r>
-              <w:rPr>
-                <w:rFonts w:ascii="Arial" w:eastAsia="Times New Roman" w:hAnsi="Arial" w:cs="Arial"/>
-                <w:color w:val="000000"/>
-              </w:rPr>
-              <w:t>Chazanoff</w:t>
-            </w:r>
-            <w:proofErr w:type="spellEnd"/>
-            <w:r>
-              <w:rPr>
-                <w:rFonts w:ascii="Arial" w:eastAsia="Times New Roman" w:hAnsi="Arial" w:cs="Arial"/>
-                <w:color w:val="000000"/>
-              </w:rPr>
-              <w:t xml:space="preserve"> School of Business; Undergraduate Curriculum Committee 5/8/20</w:t>
+              <w:t>; Simone Wegge, Chair, Department of Economics; Susan Holak, Dean, Chazanoff School of Business; Undergraduate Curriculum Committee 5/8/20</w:t>
             </w:r>
           </w:p>
         </w:tc>
@@ -12816,39 +11855,7 @@
                 <w:rFonts w:ascii="Arial" w:eastAsia="Times New Roman" w:hAnsi="Arial" w:cs="Arial"/>
                 <w:color w:val="000000"/>
               </w:rPr>
-              <w:t xml:space="preserve">Michael </w:t>
-            </w:r>
-            <w:proofErr w:type="spellStart"/>
-            <w:r>
-              <w:rPr>
-                <w:rFonts w:ascii="Arial" w:eastAsia="Times New Roman" w:hAnsi="Arial" w:cs="Arial"/>
-                <w:color w:val="000000"/>
-              </w:rPr>
-              <w:t>Cavagnero</w:t>
-            </w:r>
-            <w:proofErr w:type="spellEnd"/>
-            <w:r>
-              <w:rPr>
-                <w:rFonts w:ascii="Arial" w:eastAsia="Times New Roman" w:hAnsi="Arial" w:cs="Arial"/>
-                <w:color w:val="000000"/>
-              </w:rPr>
-              <w:t xml:space="preserve"> (Dean) 5/8/20; Carlo </w:t>
-            </w:r>
-            <w:proofErr w:type="spellStart"/>
-            <w:r>
-              <w:rPr>
-                <w:rFonts w:ascii="Arial" w:eastAsia="Times New Roman" w:hAnsi="Arial" w:cs="Arial"/>
-                <w:color w:val="000000"/>
-              </w:rPr>
-              <w:t>Lancellotti</w:t>
-            </w:r>
-            <w:proofErr w:type="spellEnd"/>
-            <w:r>
-              <w:rPr>
-                <w:rFonts w:ascii="Arial" w:eastAsia="Times New Roman" w:hAnsi="Arial" w:cs="Arial"/>
-                <w:color w:val="000000"/>
-              </w:rPr>
-              <w:t>/Department of Mathematics 5/8/20</w:t>
+              <w:t>Michael Cavagnero (Dean) 5/8/20; Carlo Lancellotti/Department of Mathematics 5/8/20</w:t>
             </w:r>
           </w:p>
         </w:tc>
@@ -13303,21 +12310,7 @@
               <w:rPr>
                 <w:rFonts w:ascii="Arial" w:hAnsi="Arial" w:cs="Arial"/>
               </w:rPr>
-              <w:t xml:space="preserve">Consultation completed with Jane Marcus-Delgado and </w:t>
-            </w:r>
-            <w:proofErr w:type="spellStart"/>
-            <w:r>
-              <w:rPr>
-                <w:rFonts w:ascii="Arial" w:hAnsi="Arial" w:cs="Arial"/>
-              </w:rPr>
-              <w:t>Roshen</w:t>
-            </w:r>
-            <w:proofErr w:type="spellEnd"/>
-            <w:r>
-              <w:rPr>
-                <w:rFonts w:ascii="Arial" w:hAnsi="Arial" w:cs="Arial"/>
-              </w:rPr>
-              <w:t xml:space="preserve"> Hendrickson, Co-Directors, International Studies, 4/4/2020, by </w:t>
+              <w:t xml:space="preserve">Consultation completed with Jane Marcus-Delgado and Roshen Hendrickson, Co-Directors, International Studies, 4/4/2020, by </w:t>
             </w:r>
             <w:r>
               <w:rPr>
@@ -15282,21 +14275,7 @@
               <w:rPr>
                 <w:rFonts w:ascii="Arial" w:hAnsi="Arial" w:cs="Arial"/>
               </w:rPr>
-              <w:t xml:space="preserve">Approved by Department of Sociology/Anthropology, </w:t>
-            </w:r>
-            <w:proofErr w:type="spellStart"/>
-            <w:r>
-              <w:rPr>
-                <w:rFonts w:ascii="Arial" w:hAnsi="Arial" w:cs="Arial"/>
-              </w:rPr>
-              <w:t>Ananya</w:t>
-            </w:r>
-            <w:proofErr w:type="spellEnd"/>
-            <w:r>
-              <w:rPr>
-                <w:rFonts w:ascii="Arial" w:hAnsi="Arial" w:cs="Arial"/>
-              </w:rPr>
-              <w:t xml:space="preserve"> Mukherjee, Chair, 4/4/2020.</w:t>
+              <w:t>Approved by Department of Sociology/Anthropology, Ananya Mukherjee, Chair, 4/4/2020.</w:t>
             </w:r>
           </w:p>
         </w:tc>
@@ -15815,7 +14794,6 @@
                 <w:shd w:val="clear" w:color="auto" w:fill="FFFFFF"/>
               </w:rPr>
             </w:pPr>
-            <w:proofErr w:type="gramStart"/>
             <w:r>
               <w:rPr>
                 <w:rFonts w:ascii="Arial" w:hAnsi="Arial" w:cs="Arial"/>
@@ -15823,16 +14801,7 @@
                 <w:shd w:val="clear" w:color="auto" w:fill="FFFFFF"/>
               </w:rPr>
               <w:lastRenderedPageBreak/>
-              <w:t>social</w:t>
-            </w:r>
-            <w:proofErr w:type="gramEnd"/>
-            <w:r>
-              <w:rPr>
-                <w:rFonts w:ascii="Arial" w:hAnsi="Arial" w:cs="Arial"/>
-                <w:color w:val="000000" w:themeColor="text1"/>
-                <w:shd w:val="clear" w:color="auto" w:fill="FFFFFF"/>
-              </w:rPr>
-              <w:t xml:space="preserve"> science. NOTE: This course may count for either TALA or for Social Science, but not for both.</w:t>
+              <w:t>social science. NOTE: This course may count for either TALA or for Social Science, but not for both.</w:t>
             </w:r>
           </w:p>
         </w:tc>
@@ -15847,7 +14816,7 @@
                 <w:color w:val="000000" w:themeColor="text1"/>
               </w:rPr>
             </w:pPr>
-            <w:hyperlink r:id="rId5" w:history="1">
+            <w:hyperlink r:id="rId7" w:history="1">
               <w:r>
                 <w:rPr>
                   <w:rFonts w:ascii="Arial" w:hAnsi="Arial" w:cs="Arial"/>
@@ -15871,7 +14840,7 @@
               </w:rPr>
               <w:t xml:space="preserve">and </w:t>
             </w:r>
-            <w:hyperlink r:id="rId6" w:history="1">
+            <w:hyperlink r:id="rId8" w:history="1">
               <w:r>
                 <w:rPr>
                   <w:rFonts w:ascii="Arial" w:hAnsi="Arial" w:cs="Arial"/>
@@ -15977,7 +14946,6 @@
                 <w:rFonts w:ascii="Arial" w:hAnsi="Arial" w:cs="Arial"/>
                 <w:color w:val="000000" w:themeColor="text1"/>
               </w:rPr>
-              <w:lastRenderedPageBreak/>
               <w:t>Rationale:  This change removes hidden prerequisites created by the removal of COR 100 as a mandated course in the FUSR Flexible Core category.</w:t>
             </w:r>
           </w:p>
@@ -16516,7 +15484,7 @@
                 <w:color w:val="000000" w:themeColor="text1"/>
               </w:rPr>
             </w:pPr>
-            <w:hyperlink r:id="rId7" w:history="1">
+            <w:hyperlink r:id="rId9" w:history="1">
               <w:r>
                 <w:rPr>
                   <w:rFonts w:ascii="Arial" w:hAnsi="Arial" w:cs="Arial"/>
@@ -16540,7 +15508,7 @@
               </w:rPr>
               <w:t xml:space="preserve"> </w:t>
             </w:r>
-            <w:hyperlink r:id="rId8" w:history="1">
+            <w:hyperlink r:id="rId10" w:history="1">
               <w:r>
                 <w:rPr>
                   <w:rFonts w:ascii="Arial" w:hAnsi="Arial" w:cs="Arial"/>
@@ -16620,39 +15588,7 @@
                 <w:color w:val="000000" w:themeColor="text1"/>
               </w:rPr>
               <w:lastRenderedPageBreak/>
-              <w:t xml:space="preserve">Approved by DEPARTMENT OF SOCIOLOGY/ANTHROPOLOGY, Chair </w:t>
-            </w:r>
-            <w:proofErr w:type="spellStart"/>
-            <w:r>
-              <w:rPr>
-                <w:rFonts w:ascii="Arial" w:hAnsi="Arial" w:cs="Arial"/>
-                <w:color w:val="000000" w:themeColor="text1"/>
-              </w:rPr>
-              <w:t>Ananya</w:t>
-            </w:r>
-            <w:proofErr w:type="spellEnd"/>
-            <w:r>
-              <w:rPr>
-                <w:rFonts w:ascii="Arial" w:hAnsi="Arial" w:cs="Arial"/>
-                <w:color w:val="000000" w:themeColor="text1"/>
-              </w:rPr>
-              <w:t xml:space="preserve"> </w:t>
-            </w:r>
-            <w:proofErr w:type="spellStart"/>
-            <w:r>
-              <w:rPr>
-                <w:rFonts w:ascii="Arial" w:hAnsi="Arial" w:cs="Arial"/>
-                <w:color w:val="000000" w:themeColor="text1"/>
-              </w:rPr>
-              <w:t>Mukherjea</w:t>
-            </w:r>
-            <w:proofErr w:type="spellEnd"/>
-            <w:r>
-              <w:rPr>
-                <w:rFonts w:ascii="Arial" w:hAnsi="Arial" w:cs="Arial"/>
-                <w:color w:val="000000" w:themeColor="text1"/>
-              </w:rPr>
-              <w:t>, 4/29/2020</w:t>
+              <w:t>Approved by DEPARTMENT OF SOCIOLOGY/ANTHROPOLOGY, Chair Ananya Mukherjea, 4/29/2020</w:t>
             </w:r>
           </w:p>
         </w:tc>
@@ -16678,7 +15614,6 @@
                 <w:rFonts w:ascii="Arial" w:hAnsi="Arial" w:cs="Arial"/>
                 <w:color w:val="000000" w:themeColor="text1"/>
               </w:rPr>
-              <w:lastRenderedPageBreak/>
               <w:t>Rationale:  This change removes hidden prerequisites created by the removal of COR 100 as a mandated course in the FUSR Flexible Core category.</w:t>
             </w:r>
           </w:p>
@@ -16709,16 +15644,7 @@
           <w:b/>
           <w:color w:val="000000" w:themeColor="text1"/>
         </w:rPr>
-        <w:t>AV.10 PROGRAM IN WOMEN’S, GENDER &amp; SEXUALITY STUDIES</w:t>
-      </w:r>
-      <w:proofErr w:type="gramStart"/>
-      <w:r>
-        <w:rPr>
-          <w:rFonts w:ascii="Arial" w:hAnsi="Arial" w:cs="Arial"/>
-          <w:b/>
-          <w:color w:val="000000" w:themeColor="text1"/>
-        </w:rPr>
-        <w:t>:</w:t>
+        <w:t>AV.10 PROGRAM IN WOMEN’S, GENDER &amp; SEXUALITY STUDIES:</w:t>
       </w:r>
       <w:r>
         <w:rPr>
@@ -16727,17 +15653,7 @@
           <w:caps/>
           <w:color w:val="000000" w:themeColor="text1"/>
         </w:rPr>
-        <w:t>:</w:t>
-      </w:r>
-      <w:proofErr w:type="gramEnd"/>
-      <w:r>
-        <w:rPr>
-          <w:rFonts w:ascii="Arial" w:hAnsi="Arial" w:cs="Arial"/>
-          <w:b/>
-          <w:caps/>
-          <w:color w:val="000000" w:themeColor="text1"/>
-        </w:rPr>
-        <w:t xml:space="preserve"> WGS 203/INT 203 Gender in the Contemporary World (SocIAL Science, Cont. Wld., P&amp;D)</w:t>
+        <w:t>: WGS 203/INT 203 Gender in the Contemporary World (SocIAL Science, Cont. Wld., P&amp;D)</w:t>
       </w:r>
     </w:p>
     <w:tbl>
@@ -17138,23 +16054,13 @@
                 <w:shd w:val="clear" w:color="auto" w:fill="FFFFFF"/>
               </w:rPr>
             </w:pPr>
-            <w:proofErr w:type="gramStart"/>
             <w:r>
               <w:rPr>
                 <w:rFonts w:ascii="Arial" w:hAnsi="Arial" w:cs="Arial"/>
                 <w:color w:val="000000" w:themeColor="text1"/>
                 <w:shd w:val="clear" w:color="auto" w:fill="FFFFFF"/>
               </w:rPr>
-              <w:t>social</w:t>
-            </w:r>
-            <w:proofErr w:type="gramEnd"/>
-            <w:r>
-              <w:rPr>
-                <w:rFonts w:ascii="Arial" w:hAnsi="Arial" w:cs="Arial"/>
-                <w:color w:val="000000" w:themeColor="text1"/>
-                <w:shd w:val="clear" w:color="auto" w:fill="FFFFFF"/>
-              </w:rPr>
-              <w:t xml:space="preserve"> science, Contemporary World.</w:t>
+              <w:t>social science, Contemporary World.</w:t>
             </w:r>
           </w:p>
         </w:tc>
@@ -17169,7 +16075,7 @@
                 <w:color w:val="000000" w:themeColor="text1"/>
               </w:rPr>
             </w:pPr>
-            <w:hyperlink r:id="rId9" w:history="1">
+            <w:hyperlink r:id="rId11" w:history="1">
               <w:r>
                 <w:rPr>
                   <w:rFonts w:ascii="Arial" w:hAnsi="Arial" w:cs="Arial"/>
@@ -17193,7 +16099,7 @@
               </w:rPr>
               <w:t xml:space="preserve">and </w:t>
             </w:r>
-            <w:hyperlink r:id="rId10" w:history="1">
+            <w:hyperlink r:id="rId12" w:history="1">
               <w:r>
                 <w:rPr>
                   <w:rFonts w:ascii="Arial" w:hAnsi="Arial" w:cs="Arial"/>
@@ -17272,23 +16178,7 @@
                 <w:rFonts w:ascii="Arial" w:hAnsi="Arial" w:cs="Arial"/>
                 <w:color w:val="000000" w:themeColor="text1"/>
               </w:rPr>
-              <w:t xml:space="preserve">Approved by INTERNATIONAL STUDIES PROGRAM, Co-Directors </w:t>
-            </w:r>
-            <w:proofErr w:type="spellStart"/>
-            <w:r>
-              <w:rPr>
-                <w:rFonts w:ascii="Arial" w:hAnsi="Arial" w:cs="Arial"/>
-                <w:color w:val="000000" w:themeColor="text1"/>
-              </w:rPr>
-              <w:t>Roshen</w:t>
-            </w:r>
-            <w:proofErr w:type="spellEnd"/>
-            <w:r>
-              <w:rPr>
-                <w:rFonts w:ascii="Arial" w:hAnsi="Arial" w:cs="Arial"/>
-                <w:color w:val="000000" w:themeColor="text1"/>
-              </w:rPr>
-              <w:t xml:space="preserve"> Hendrickson and Jane Marcus-Delgado, 4/28/2020.</w:t>
+              <w:t>Approved by INTERNATIONAL STUDIES PROGRAM, Co-Directors Roshen Hendrickson and Jane Marcus-Delgado, 4/28/2020.</w:t>
             </w:r>
           </w:p>
         </w:tc>
@@ -17760,7 +16650,7 @@
                 <w:color w:val="000000" w:themeColor="text1"/>
               </w:rPr>
             </w:pPr>
-            <w:hyperlink r:id="rId11" w:history="1">
+            <w:hyperlink r:id="rId13" w:history="1">
               <w:r>
                 <w:rPr>
                   <w:rFonts w:ascii="Arial" w:hAnsi="Arial" w:cs="Arial"/>
@@ -17784,7 +16674,7 @@
               </w:rPr>
               <w:t xml:space="preserve">and </w:t>
             </w:r>
-            <w:hyperlink r:id="rId12" w:history="1">
+            <w:hyperlink r:id="rId14" w:history="1">
               <w:r>
                 <w:rPr>
                   <w:rFonts w:ascii="Arial" w:hAnsi="Arial" w:cs="Arial"/>
@@ -18350,7 +17240,7 @@
               </w:rPr>
               <w:t xml:space="preserve"> </w:t>
             </w:r>
-            <w:hyperlink r:id="rId13" w:history="1">
+            <w:hyperlink r:id="rId15" w:history="1">
               <w:r>
                 <w:rPr>
                   <w:rFonts w:ascii="Arial" w:hAnsi="Arial" w:cs="Arial"/>
@@ -18437,39 +17327,7 @@
                 <w:rFonts w:ascii="Arial" w:hAnsi="Arial" w:cs="Arial"/>
                 <w:color w:val="000000" w:themeColor="text1"/>
               </w:rPr>
-              <w:t xml:space="preserve">Approved by DEPARTMENT OF SOCIOLOGY/ANTHROPOLOGY, Chair </w:t>
-            </w:r>
-            <w:proofErr w:type="spellStart"/>
-            <w:r>
-              <w:rPr>
-                <w:rFonts w:ascii="Arial" w:hAnsi="Arial" w:cs="Arial"/>
-                <w:color w:val="000000" w:themeColor="text1"/>
-              </w:rPr>
-              <w:t>Ananya</w:t>
-            </w:r>
-            <w:proofErr w:type="spellEnd"/>
-            <w:r>
-              <w:rPr>
-                <w:rFonts w:ascii="Arial" w:hAnsi="Arial" w:cs="Arial"/>
-                <w:color w:val="000000" w:themeColor="text1"/>
-              </w:rPr>
-              <w:t xml:space="preserve"> </w:t>
-            </w:r>
-            <w:proofErr w:type="spellStart"/>
-            <w:r>
-              <w:rPr>
-                <w:rFonts w:ascii="Arial" w:hAnsi="Arial" w:cs="Arial"/>
-                <w:color w:val="000000" w:themeColor="text1"/>
-              </w:rPr>
-              <w:t>Mukherjea</w:t>
-            </w:r>
-            <w:proofErr w:type="spellEnd"/>
-            <w:r>
-              <w:rPr>
-                <w:rFonts w:ascii="Arial" w:hAnsi="Arial" w:cs="Arial"/>
-                <w:color w:val="000000" w:themeColor="text1"/>
-              </w:rPr>
-              <w:t>, 4/29/2020</w:t>
+              <w:t>Approved by DEPARTMENT OF SOCIOLOGY/ANTHROPOLOGY, Chair Ananya Mukherjea, 4/29/2020</w:t>
             </w:r>
           </w:p>
         </w:tc>
@@ -18495,7 +17353,6 @@
                 <w:rFonts w:ascii="Arial" w:hAnsi="Arial" w:cs="Arial"/>
                 <w:color w:val="000000" w:themeColor="text1"/>
               </w:rPr>
-              <w:lastRenderedPageBreak/>
               <w:t>Rationale:  This change removes hidden prerequisites created by the removal of COR 100 as a mandated course in the FUSR Flexible Core category.</w:t>
             </w:r>
           </w:p>
@@ -19034,7 +17891,7 @@
                 <w:color w:val="000000" w:themeColor="text1"/>
               </w:rPr>
             </w:pPr>
-            <w:hyperlink r:id="rId14" w:history="1">
+            <w:hyperlink r:id="rId16" w:history="1">
               <w:r>
                 <w:rPr>
                   <w:rStyle w:val="Hyperlink"/>
@@ -19060,7 +17917,7 @@
               </w:rPr>
               <w:t xml:space="preserve">and </w:t>
             </w:r>
-            <w:hyperlink r:id="rId15" w:history="1">
+            <w:hyperlink r:id="rId17" w:history="1">
               <w:r>
                 <w:rPr>
                   <w:rStyle w:val="Hyperlink"/>
@@ -19224,7 +18081,7 @@
                 <w:color w:val="000000" w:themeColor="text1"/>
               </w:rPr>
             </w:pPr>
-            <w:hyperlink r:id="rId16" w:history="1">
+            <w:hyperlink r:id="rId18" w:history="1">
               <w:r>
                 <w:rPr>
                   <w:rStyle w:val="Hyperlink"/>
@@ -19250,7 +18107,7 @@
               </w:rPr>
               <w:t xml:space="preserve">and </w:t>
             </w:r>
-            <w:hyperlink r:id="rId17" w:history="1">
+            <w:hyperlink r:id="rId19" w:history="1">
               <w:r>
                 <w:rPr>
                   <w:rStyle w:val="Hyperlink"/>
@@ -19734,7 +18591,7 @@
                 <w:color w:val="000000" w:themeColor="text1"/>
               </w:rPr>
             </w:pPr>
-            <w:hyperlink r:id="rId18" w:history="1">
+            <w:hyperlink r:id="rId20" w:history="1">
               <w:r>
                 <w:rPr>
                   <w:rStyle w:val="Hyperlink"/>
@@ -19760,7 +18617,7 @@
               </w:rPr>
               <w:t xml:space="preserve">and </w:t>
             </w:r>
-            <w:hyperlink r:id="rId19" w:history="1">
+            <w:hyperlink r:id="rId21" w:history="1">
               <w:r>
                 <w:rPr>
                   <w:rStyle w:val="Hyperlink"/>
@@ -20321,7 +19178,7 @@
                 <w:color w:val="000000" w:themeColor="text1"/>
               </w:rPr>
             </w:pPr>
-            <w:hyperlink r:id="rId20" w:history="1">
+            <w:hyperlink r:id="rId22" w:history="1">
               <w:r>
                 <w:rPr>
                   <w:rStyle w:val="Hyperlink"/>
@@ -20347,7 +19204,7 @@
               </w:rPr>
               <w:t xml:space="preserve">and </w:t>
             </w:r>
-            <w:hyperlink r:id="rId21" w:history="1">
+            <w:hyperlink r:id="rId23" w:history="1">
               <w:r>
                 <w:rPr>
                   <w:rStyle w:val="Hyperlink"/>
@@ -21122,7 +19979,7 @@
                 <w:color w:val="000000" w:themeColor="text1"/>
               </w:rPr>
             </w:pPr>
-            <w:hyperlink r:id="rId22" w:history="1">
+            <w:hyperlink r:id="rId24" w:history="1">
               <w:r>
                 <w:rPr>
                   <w:rStyle w:val="Hyperlink"/>
@@ -21148,7 +20005,7 @@
               </w:rPr>
               <w:t xml:space="preserve">and </w:t>
             </w:r>
-            <w:hyperlink r:id="rId23" w:history="1">
+            <w:hyperlink r:id="rId25" w:history="1">
               <w:r>
                 <w:rPr>
                   <w:rStyle w:val="Hyperlink"/>
@@ -21212,23 +20069,7 @@
                 <w:rFonts w:ascii="Arial" w:hAnsi="Arial" w:cs="Arial"/>
                 <w:color w:val="000000" w:themeColor="text1"/>
               </w:rPr>
-              <w:t xml:space="preserve">Approved by INTERNATIONAL STUDIES PROGRAM, Co-Directors Jane Marcus-Delgado and </w:t>
-            </w:r>
-            <w:proofErr w:type="spellStart"/>
-            <w:r>
-              <w:rPr>
-                <w:rFonts w:ascii="Arial" w:hAnsi="Arial" w:cs="Arial"/>
-                <w:color w:val="000000" w:themeColor="text1"/>
-              </w:rPr>
-              <w:t>Roshen</w:t>
-            </w:r>
-            <w:proofErr w:type="spellEnd"/>
-            <w:r>
-              <w:rPr>
-                <w:rFonts w:ascii="Arial" w:hAnsi="Arial" w:cs="Arial"/>
-                <w:color w:val="000000" w:themeColor="text1"/>
-              </w:rPr>
-              <w:t xml:space="preserve"> Hendrickson, 3/1/2020; Undergraduate Curriculum Committee 5/8/20; General Education Committee 5/11/20</w:t>
+              <w:t>Approved by INTERNATIONAL STUDIES PROGRAM, Co-Directors Jane Marcus-Delgado and Roshen Hendrickson, 3/1/2020; Undergraduate Curriculum Committee 5/8/20; General Education Committee 5/11/20</w:t>
             </w:r>
           </w:p>
           <w:p>
@@ -21730,7 +20571,6 @@
                 <w:rFonts w:ascii="Arial" w:hAnsi="Arial" w:cs="Arial"/>
                 <w:color w:val="000000" w:themeColor="text1"/>
               </w:rPr>
-              <w:lastRenderedPageBreak/>
               <w:t>SLS 230 American Society (4 credits, 4 hours)</w:t>
             </w:r>
           </w:p>
@@ -21887,7 +20727,7 @@
               </w:rPr>
               <w:t xml:space="preserve">A minimum GPA of 3.0, ENG 111, ENG 151, </w:t>
             </w:r>
-            <w:hyperlink r:id="rId24" w:history="1">
+            <w:hyperlink r:id="rId26" w:history="1">
               <w:r>
                 <w:rPr>
                   <w:rStyle w:val="Hyperlink"/>
@@ -21992,39 +20832,7 @@
                 <w:rFonts w:ascii="Arial" w:hAnsi="Arial" w:cs="Arial"/>
                 <w:color w:val="000000" w:themeColor="text1"/>
               </w:rPr>
-              <w:t xml:space="preserve">SLS 245/SOC 245 Change approved by DEPARTMENT OF SOCIOLOGY/ANTHROPOLOGY, Chair </w:t>
-            </w:r>
-            <w:proofErr w:type="spellStart"/>
-            <w:r>
-              <w:rPr>
-                <w:rFonts w:ascii="Arial" w:hAnsi="Arial" w:cs="Arial"/>
-                <w:color w:val="000000" w:themeColor="text1"/>
-              </w:rPr>
-              <w:t>Ananya</w:t>
-            </w:r>
-            <w:proofErr w:type="spellEnd"/>
-            <w:r>
-              <w:rPr>
-                <w:rFonts w:ascii="Arial" w:hAnsi="Arial" w:cs="Arial"/>
-                <w:color w:val="000000" w:themeColor="text1"/>
-              </w:rPr>
-              <w:t xml:space="preserve"> </w:t>
-            </w:r>
-            <w:proofErr w:type="spellStart"/>
-            <w:r>
-              <w:rPr>
-                <w:rFonts w:ascii="Arial" w:hAnsi="Arial" w:cs="Arial"/>
-                <w:color w:val="000000" w:themeColor="text1"/>
-              </w:rPr>
-              <w:t>Mukherjea</w:t>
-            </w:r>
-            <w:proofErr w:type="spellEnd"/>
-            <w:r>
-              <w:rPr>
-                <w:rFonts w:ascii="Arial" w:hAnsi="Arial" w:cs="Arial"/>
-                <w:color w:val="000000" w:themeColor="text1"/>
-              </w:rPr>
-              <w:t>, 5/5/2020.</w:t>
+              <w:t>SLS 245/SOC 245 Change approved by DEPARTMENT OF SOCIOLOGY/ANTHROPOLOGY, Chair Ananya Mukherjea, 5/5/2020.</w:t>
             </w:r>
           </w:p>
         </w:tc>
@@ -22510,7 +21318,7 @@
                 <w:color w:val="000000" w:themeColor="text1"/>
               </w:rPr>
             </w:pPr>
-            <w:hyperlink r:id="rId25" w:history="1">
+            <w:hyperlink r:id="rId27" w:history="1">
               <w:r>
                 <w:rPr>
                   <w:rStyle w:val="Hyperlink"/>
@@ -22536,7 +21344,7 @@
               </w:rPr>
               <w:t xml:space="preserve">and </w:t>
             </w:r>
-            <w:hyperlink r:id="rId26" w:history="1">
+            <w:hyperlink r:id="rId28" w:history="1">
               <w:r>
                 <w:rPr>
                   <w:rStyle w:val="Hyperlink"/>
@@ -23099,305 +21907,6 @@
                 <w:color w:val="000000" w:themeColor="text1"/>
               </w:rPr>
             </w:pPr>
-            <w:hyperlink r:id="rId27" w:history="1">
-              <w:r>
-                <w:rPr>
-                  <w:rStyle w:val="Hyperlink"/>
-                  <w:rFonts w:ascii="Arial" w:hAnsi="Arial" w:cs="Arial"/>
-                  <w:color w:val="000000" w:themeColor="text1"/>
-                </w:rPr>
-                <w:t>ENG 151</w:t>
-              </w:r>
-            </w:hyperlink>
-            <w:r>
-              <w:rPr>
-                <w:rStyle w:val="Hyperlink"/>
-                <w:rFonts w:ascii="Arial" w:hAnsi="Arial" w:cs="Arial"/>
-                <w:color w:val="000000" w:themeColor="text1"/>
-              </w:rPr>
-              <w:t xml:space="preserve"> </w:t>
-            </w:r>
-            <w:r>
-              <w:rPr>
-                <w:rFonts w:ascii="Arial" w:hAnsi="Arial" w:cs="Arial"/>
-                <w:color w:val="000000" w:themeColor="text1"/>
-                <w:shd w:val="clear" w:color="auto" w:fill="FFFFFF"/>
-              </w:rPr>
-              <w:t xml:space="preserve">and </w:t>
-            </w:r>
-            <w:hyperlink r:id="rId28" w:history="1">
-              <w:r>
-                <w:rPr>
-                  <w:rStyle w:val="Hyperlink"/>
-                  <w:rFonts w:ascii="Arial" w:hAnsi="Arial" w:cs="Arial"/>
-                  <w:strike/>
-                  <w:color w:val="000000" w:themeColor="text1"/>
-                </w:rPr>
-                <w:t>COR 100</w:t>
-              </w:r>
-            </w:hyperlink>
-            <w:r>
-              <w:rPr>
-                <w:rStyle w:val="Hyperlink"/>
-                <w:rFonts w:ascii="Arial" w:hAnsi="Arial" w:cs="Arial"/>
-                <w:strike/>
-                <w:color w:val="000000" w:themeColor="text1"/>
-              </w:rPr>
-              <w:t xml:space="preserve"> </w:t>
-            </w:r>
-            <w:r>
-              <w:rPr>
-                <w:rFonts w:ascii="Arial" w:hAnsi="Arial" w:cs="Arial"/>
-                <w:color w:val="000000" w:themeColor="text1"/>
-              </w:rPr>
-              <w:t xml:space="preserve">for those doing readings and </w:t>
-            </w:r>
-            <w:r>
-              <w:rPr>
-                <w:rFonts w:ascii="Arial" w:hAnsi="Arial" w:cs="Arial"/>
-                <w:color w:val="000000" w:themeColor="text1"/>
-              </w:rPr>
-              <w:lastRenderedPageBreak/>
-              <w:t>assignments in French; at least two 200-level courses in French</w:t>
-            </w:r>
-          </w:p>
-        </w:tc>
-        <w:tc>
-          <w:tcPr>
-            <w:tcW w:w="1928" w:type="dxa"/>
-          </w:tcPr>
-          <w:p>
-            <w:pPr>
-              <w:rPr>
-                <w:rFonts w:ascii="Arial" w:hAnsi="Arial" w:cs="Arial"/>
-                <w:color w:val="000000" w:themeColor="text1"/>
-              </w:rPr>
-            </w:pPr>
-            <w:r>
-              <w:rPr>
-                <w:rFonts w:ascii="Arial" w:hAnsi="Arial" w:cs="Arial"/>
-                <w:color w:val="000000" w:themeColor="text1"/>
-              </w:rPr>
-              <w:lastRenderedPageBreak/>
-              <w:t xml:space="preserve">ENG 151 and for those doing readings and assignments in </w:t>
-            </w:r>
-            <w:r>
-              <w:rPr>
-                <w:rFonts w:ascii="Arial" w:hAnsi="Arial" w:cs="Arial"/>
-                <w:color w:val="000000" w:themeColor="text1"/>
-              </w:rPr>
-              <w:lastRenderedPageBreak/>
-              <w:t>French; at least two 200-level courses in French.</w:t>
-            </w:r>
-          </w:p>
-        </w:tc>
-        <w:tc>
-          <w:tcPr>
-            <w:tcW w:w="3490" w:type="dxa"/>
-          </w:tcPr>
-          <w:p>
-            <w:pPr>
-              <w:rPr>
-                <w:rFonts w:ascii="Arial" w:hAnsi="Arial" w:cs="Arial"/>
-                <w:color w:val="000000" w:themeColor="text1"/>
-              </w:rPr>
-            </w:pPr>
-            <w:r>
-              <w:rPr>
-                <w:rFonts w:ascii="Arial" w:hAnsi="Arial" w:cs="Arial"/>
-                <w:color w:val="000000" w:themeColor="text1"/>
-              </w:rPr>
-              <w:lastRenderedPageBreak/>
-              <w:t xml:space="preserve">Approved by AFRICAN AND AFRICAN DIASPORA STUDIES PROGRAM, Director Maria Bellamy, 4/29/2020; </w:t>
-            </w:r>
-            <w:r>
-              <w:rPr>
-                <w:rFonts w:ascii="Arial" w:hAnsi="Arial" w:cs="Arial"/>
-                <w:color w:val="000000" w:themeColor="text1"/>
-              </w:rPr>
-              <w:lastRenderedPageBreak/>
-              <w:t>Undergraduate Curriculum Committee 5/8/20; General Education Committee 5/11/20</w:t>
-            </w:r>
-          </w:p>
-          <w:p>
-            <w:pPr>
-              <w:rPr>
-                <w:rFonts w:ascii="Arial" w:hAnsi="Arial" w:cs="Arial"/>
-                <w:color w:val="000000" w:themeColor="text1"/>
-              </w:rPr>
-            </w:pPr>
-          </w:p>
-          <w:p>
-            <w:pPr>
-              <w:rPr>
-                <w:rFonts w:ascii="Arial" w:hAnsi="Arial" w:cs="Arial"/>
-                <w:color w:val="000000" w:themeColor="text1"/>
-              </w:rPr>
-            </w:pPr>
-            <w:r>
-              <w:rPr>
-                <w:rFonts w:ascii="Arial" w:hAnsi="Arial" w:cs="Arial"/>
-                <w:color w:val="000000" w:themeColor="text1"/>
-              </w:rPr>
-              <w:t xml:space="preserve">Approved by DEPARTMENT OF WORLD LANGUAGES AND LITERATURE, Chair Lucas </w:t>
-            </w:r>
-            <w:proofErr w:type="spellStart"/>
-            <w:r>
-              <w:rPr>
-                <w:rFonts w:ascii="Arial" w:hAnsi="Arial" w:cs="Arial"/>
-                <w:color w:val="000000" w:themeColor="text1"/>
-              </w:rPr>
-              <w:t>Marchante</w:t>
-            </w:r>
-            <w:proofErr w:type="spellEnd"/>
-            <w:r>
-              <w:rPr>
-                <w:rFonts w:ascii="Arial" w:hAnsi="Arial" w:cs="Arial"/>
-                <w:color w:val="000000" w:themeColor="text1"/>
-              </w:rPr>
-              <w:t>-Aragon, 5/4/2020.</w:t>
-            </w:r>
-          </w:p>
-          <w:p>
-            <w:pPr>
-              <w:rPr>
-                <w:rFonts w:ascii="Arial" w:hAnsi="Arial" w:cs="Arial"/>
-                <w:color w:val="000000" w:themeColor="text1"/>
-              </w:rPr>
-            </w:pPr>
-          </w:p>
-          <w:p>
-            <w:pPr>
-              <w:rPr>
-                <w:rFonts w:ascii="Arial" w:hAnsi="Arial" w:cs="Arial"/>
-                <w:color w:val="000000" w:themeColor="text1"/>
-              </w:rPr>
-            </w:pPr>
-            <w:r>
-              <w:rPr>
-                <w:rFonts w:ascii="Arial" w:hAnsi="Arial" w:cs="Arial"/>
-                <w:color w:val="000000" w:themeColor="text1"/>
-              </w:rPr>
-              <w:t>Approved by PROGRAM IN WOMEN’S, GENDER, AND SEXUALITY STUDIES, Director Catherine Lavender, 4/29/2020.</w:t>
-            </w:r>
-          </w:p>
-        </w:tc>
-      </w:tr>
-      <w:tr>
-        <w:tc>
-          <w:tcPr>
-            <w:tcW w:w="1805" w:type="dxa"/>
-          </w:tcPr>
-          <w:p>
-            <w:pPr>
-              <w:rPr>
-                <w:rFonts w:ascii="Arial" w:hAnsi="Arial" w:cs="Arial"/>
-                <w:color w:val="000000" w:themeColor="text1"/>
-              </w:rPr>
-            </w:pPr>
-            <w:r>
-              <w:rPr>
-                <w:rFonts w:ascii="Arial" w:hAnsi="Arial" w:cs="Arial"/>
-                <w:color w:val="000000" w:themeColor="text1"/>
-              </w:rPr>
-              <w:lastRenderedPageBreak/>
-              <w:t>AAD 355/FRN 355 Introduction to Francophone Studies (4 credits, 4 hours)</w:t>
-            </w:r>
-          </w:p>
-        </w:tc>
-        <w:tc>
-          <w:tcPr>
-            <w:tcW w:w="2425" w:type="dxa"/>
-          </w:tcPr>
-          <w:p>
-            <w:pPr>
-              <w:rPr>
-                <w:rFonts w:ascii="Arial" w:hAnsi="Arial" w:cs="Arial"/>
-                <w:color w:val="000000" w:themeColor="text1"/>
-              </w:rPr>
-            </w:pPr>
-            <w:r>
-              <w:rPr>
-                <w:rFonts w:ascii="Arial" w:hAnsi="Arial" w:cs="Arial"/>
-                <w:color w:val="000000" w:themeColor="text1"/>
-              </w:rPr>
-              <w:t>This course fulfills African and African Diaspora Studies BA major and minor requirements.</w:t>
-            </w:r>
-          </w:p>
-          <w:p>
-            <w:pPr>
-              <w:rPr>
-                <w:rFonts w:ascii="Arial" w:hAnsi="Arial" w:cs="Arial"/>
-                <w:color w:val="000000" w:themeColor="text1"/>
-              </w:rPr>
-            </w:pPr>
-          </w:p>
-          <w:p>
-            <w:pPr>
-              <w:rPr>
-                <w:rFonts w:ascii="Arial" w:hAnsi="Arial" w:cs="Arial"/>
-                <w:color w:val="000000" w:themeColor="text1"/>
-              </w:rPr>
-            </w:pPr>
-            <w:r>
-              <w:rPr>
-                <w:rFonts w:ascii="Arial" w:hAnsi="Arial" w:cs="Arial"/>
-                <w:color w:val="000000" w:themeColor="text1"/>
-              </w:rPr>
-              <w:t>This course fulfills French minor requirements.</w:t>
-            </w:r>
-          </w:p>
-        </w:tc>
-        <w:tc>
-          <w:tcPr>
-            <w:tcW w:w="1749" w:type="dxa"/>
-          </w:tcPr>
-          <w:p>
-            <w:pPr>
-              <w:rPr>
-                <w:rFonts w:ascii="Arial" w:hAnsi="Arial" w:cs="Arial"/>
-                <w:color w:val="000000" w:themeColor="text1"/>
-                <w:shd w:val="clear" w:color="auto" w:fill="FFFFFF"/>
-              </w:rPr>
-            </w:pPr>
-            <w:r>
-              <w:rPr>
-                <w:rFonts w:ascii="Arial" w:hAnsi="Arial" w:cs="Arial"/>
-                <w:color w:val="000000" w:themeColor="text1"/>
-                <w:shd w:val="clear" w:color="auto" w:fill="FFFFFF"/>
-              </w:rPr>
-              <w:t xml:space="preserve">Contemporary World, Pluralism and Diversity, </w:t>
-            </w:r>
-          </w:p>
-          <w:p>
-            <w:pPr>
-              <w:rPr>
-                <w:rFonts w:ascii="Arial" w:hAnsi="Arial" w:cs="Arial"/>
-                <w:color w:val="000000" w:themeColor="text1"/>
-                <w:shd w:val="clear" w:color="auto" w:fill="FFFFFF"/>
-              </w:rPr>
-            </w:pPr>
-            <w:r>
-              <w:rPr>
-                <w:rFonts w:ascii="Arial" w:hAnsi="Arial" w:cs="Arial"/>
-                <w:color w:val="000000" w:themeColor="text1"/>
-                <w:shd w:val="clear" w:color="auto" w:fill="FFFFFF"/>
-              </w:rPr>
-              <w:t>TALA</w:t>
-            </w:r>
-          </w:p>
-        </w:tc>
-        <w:tc>
-          <w:tcPr>
-            <w:tcW w:w="2013" w:type="dxa"/>
-          </w:tcPr>
-          <w:p>
-            <w:pPr>
-              <w:rPr>
-                <w:rFonts w:ascii="Arial" w:hAnsi="Arial" w:cs="Arial"/>
-                <w:color w:val="000000" w:themeColor="text1"/>
-              </w:rPr>
-            </w:pPr>
             <w:hyperlink r:id="rId29" w:history="1">
               <w:r>
                 <w:rPr>
@@ -23449,6 +21958,288 @@
                 <w:rFonts w:ascii="Arial" w:hAnsi="Arial" w:cs="Arial"/>
                 <w:color w:val="000000" w:themeColor="text1"/>
               </w:rPr>
+              <w:t xml:space="preserve">for those doing readings and </w:t>
+            </w:r>
+            <w:r>
+              <w:rPr>
+                <w:rFonts w:ascii="Arial" w:hAnsi="Arial" w:cs="Arial"/>
+                <w:color w:val="000000" w:themeColor="text1"/>
+              </w:rPr>
+              <w:lastRenderedPageBreak/>
+              <w:t>assignments in French; at least two 200-level courses in French</w:t>
+            </w:r>
+          </w:p>
+        </w:tc>
+        <w:tc>
+          <w:tcPr>
+            <w:tcW w:w="1928" w:type="dxa"/>
+          </w:tcPr>
+          <w:p>
+            <w:pPr>
+              <w:rPr>
+                <w:rFonts w:ascii="Arial" w:hAnsi="Arial" w:cs="Arial"/>
+                <w:color w:val="000000" w:themeColor="text1"/>
+              </w:rPr>
+            </w:pPr>
+            <w:r>
+              <w:rPr>
+                <w:rFonts w:ascii="Arial" w:hAnsi="Arial" w:cs="Arial"/>
+                <w:color w:val="000000" w:themeColor="text1"/>
+              </w:rPr>
+              <w:lastRenderedPageBreak/>
+              <w:t xml:space="preserve">ENG 151 and for those doing readings and assignments in </w:t>
+            </w:r>
+            <w:r>
+              <w:rPr>
+                <w:rFonts w:ascii="Arial" w:hAnsi="Arial" w:cs="Arial"/>
+                <w:color w:val="000000" w:themeColor="text1"/>
+              </w:rPr>
+              <w:lastRenderedPageBreak/>
+              <w:t>French; at least two 200-level courses in French.</w:t>
+            </w:r>
+          </w:p>
+        </w:tc>
+        <w:tc>
+          <w:tcPr>
+            <w:tcW w:w="3490" w:type="dxa"/>
+          </w:tcPr>
+          <w:p>
+            <w:pPr>
+              <w:rPr>
+                <w:rFonts w:ascii="Arial" w:hAnsi="Arial" w:cs="Arial"/>
+                <w:color w:val="000000" w:themeColor="text1"/>
+              </w:rPr>
+            </w:pPr>
+            <w:r>
+              <w:rPr>
+                <w:rFonts w:ascii="Arial" w:hAnsi="Arial" w:cs="Arial"/>
+                <w:color w:val="000000" w:themeColor="text1"/>
+              </w:rPr>
+              <w:lastRenderedPageBreak/>
+              <w:t xml:space="preserve">Approved by AFRICAN AND AFRICAN DIASPORA STUDIES PROGRAM, Director Maria Bellamy, 4/29/2020; </w:t>
+            </w:r>
+            <w:r>
+              <w:rPr>
+                <w:rFonts w:ascii="Arial" w:hAnsi="Arial" w:cs="Arial"/>
+                <w:color w:val="000000" w:themeColor="text1"/>
+              </w:rPr>
+              <w:lastRenderedPageBreak/>
+              <w:t>Undergraduate Curriculum Committee 5/8/20; General Education Committee 5/11/20</w:t>
+            </w:r>
+          </w:p>
+          <w:p>
+            <w:pPr>
+              <w:rPr>
+                <w:rFonts w:ascii="Arial" w:hAnsi="Arial" w:cs="Arial"/>
+                <w:color w:val="000000" w:themeColor="text1"/>
+              </w:rPr>
+            </w:pPr>
+          </w:p>
+          <w:p>
+            <w:pPr>
+              <w:rPr>
+                <w:rFonts w:ascii="Arial" w:hAnsi="Arial" w:cs="Arial"/>
+                <w:color w:val="000000" w:themeColor="text1"/>
+              </w:rPr>
+            </w:pPr>
+            <w:r>
+              <w:rPr>
+                <w:rFonts w:ascii="Arial" w:hAnsi="Arial" w:cs="Arial"/>
+                <w:color w:val="000000" w:themeColor="text1"/>
+              </w:rPr>
+              <w:t>Approved by DEPARTMENT OF WORLD LANGUAGES AND LITERATURE, Chair Lucas Marchante-Aragon, 5/4/2020.</w:t>
+            </w:r>
+          </w:p>
+          <w:p>
+            <w:pPr>
+              <w:rPr>
+                <w:rFonts w:ascii="Arial" w:hAnsi="Arial" w:cs="Arial"/>
+                <w:color w:val="000000" w:themeColor="text1"/>
+              </w:rPr>
+            </w:pPr>
+          </w:p>
+          <w:p>
+            <w:pPr>
+              <w:rPr>
+                <w:rFonts w:ascii="Arial" w:hAnsi="Arial" w:cs="Arial"/>
+                <w:color w:val="000000" w:themeColor="text1"/>
+              </w:rPr>
+            </w:pPr>
+            <w:r>
+              <w:rPr>
+                <w:rFonts w:ascii="Arial" w:hAnsi="Arial" w:cs="Arial"/>
+                <w:color w:val="000000" w:themeColor="text1"/>
+              </w:rPr>
+              <w:t>Approved by PROGRAM IN WOMEN’S, GENDER, AND SEXUALITY STUDIES, Director Catherine Lavender, 4/29/2020.</w:t>
+            </w:r>
+          </w:p>
+        </w:tc>
+      </w:tr>
+      <w:tr>
+        <w:tc>
+          <w:tcPr>
+            <w:tcW w:w="1805" w:type="dxa"/>
+          </w:tcPr>
+          <w:p>
+            <w:pPr>
+              <w:rPr>
+                <w:rFonts w:ascii="Arial" w:hAnsi="Arial" w:cs="Arial"/>
+                <w:color w:val="000000" w:themeColor="text1"/>
+              </w:rPr>
+            </w:pPr>
+            <w:r>
+              <w:rPr>
+                <w:rFonts w:ascii="Arial" w:hAnsi="Arial" w:cs="Arial"/>
+                <w:color w:val="000000" w:themeColor="text1"/>
+              </w:rPr>
+              <w:t>AAD 355/FRN 355 Introduction to Francophone Studies (4 credits, 4 hours)</w:t>
+            </w:r>
+          </w:p>
+        </w:tc>
+        <w:tc>
+          <w:tcPr>
+            <w:tcW w:w="2425" w:type="dxa"/>
+          </w:tcPr>
+          <w:p>
+            <w:pPr>
+              <w:rPr>
+                <w:rFonts w:ascii="Arial" w:hAnsi="Arial" w:cs="Arial"/>
+                <w:color w:val="000000" w:themeColor="text1"/>
+              </w:rPr>
+            </w:pPr>
+            <w:r>
+              <w:rPr>
+                <w:rFonts w:ascii="Arial" w:hAnsi="Arial" w:cs="Arial"/>
+                <w:color w:val="000000" w:themeColor="text1"/>
+              </w:rPr>
+              <w:t>This course fulfills African and African Diaspora Studies BA major and minor requirements.</w:t>
+            </w:r>
+          </w:p>
+          <w:p>
+            <w:pPr>
+              <w:rPr>
+                <w:rFonts w:ascii="Arial" w:hAnsi="Arial" w:cs="Arial"/>
+                <w:color w:val="000000" w:themeColor="text1"/>
+              </w:rPr>
+            </w:pPr>
+          </w:p>
+          <w:p>
+            <w:pPr>
+              <w:rPr>
+                <w:rFonts w:ascii="Arial" w:hAnsi="Arial" w:cs="Arial"/>
+                <w:color w:val="000000" w:themeColor="text1"/>
+              </w:rPr>
+            </w:pPr>
+            <w:r>
+              <w:rPr>
+                <w:rFonts w:ascii="Arial" w:hAnsi="Arial" w:cs="Arial"/>
+                <w:color w:val="000000" w:themeColor="text1"/>
+              </w:rPr>
+              <w:t>This course fulfills French minor requirements.</w:t>
+            </w:r>
+          </w:p>
+        </w:tc>
+        <w:tc>
+          <w:tcPr>
+            <w:tcW w:w="1749" w:type="dxa"/>
+          </w:tcPr>
+          <w:p>
+            <w:pPr>
+              <w:rPr>
+                <w:rFonts w:ascii="Arial" w:hAnsi="Arial" w:cs="Arial"/>
+                <w:color w:val="000000" w:themeColor="text1"/>
+                <w:shd w:val="clear" w:color="auto" w:fill="FFFFFF"/>
+              </w:rPr>
+            </w:pPr>
+            <w:r>
+              <w:rPr>
+                <w:rFonts w:ascii="Arial" w:hAnsi="Arial" w:cs="Arial"/>
+                <w:color w:val="000000" w:themeColor="text1"/>
+                <w:shd w:val="clear" w:color="auto" w:fill="FFFFFF"/>
+              </w:rPr>
+              <w:t xml:space="preserve">Contemporary World, Pluralism and Diversity, </w:t>
+            </w:r>
+          </w:p>
+          <w:p>
+            <w:pPr>
+              <w:rPr>
+                <w:rFonts w:ascii="Arial" w:hAnsi="Arial" w:cs="Arial"/>
+                <w:color w:val="000000" w:themeColor="text1"/>
+                <w:shd w:val="clear" w:color="auto" w:fill="FFFFFF"/>
+              </w:rPr>
+            </w:pPr>
+            <w:r>
+              <w:rPr>
+                <w:rFonts w:ascii="Arial" w:hAnsi="Arial" w:cs="Arial"/>
+                <w:color w:val="000000" w:themeColor="text1"/>
+                <w:shd w:val="clear" w:color="auto" w:fill="FFFFFF"/>
+              </w:rPr>
+              <w:t>TALA</w:t>
+            </w:r>
+          </w:p>
+        </w:tc>
+        <w:tc>
+          <w:tcPr>
+            <w:tcW w:w="2013" w:type="dxa"/>
+          </w:tcPr>
+          <w:p>
+            <w:pPr>
+              <w:rPr>
+                <w:rFonts w:ascii="Arial" w:hAnsi="Arial" w:cs="Arial"/>
+                <w:color w:val="000000" w:themeColor="text1"/>
+              </w:rPr>
+            </w:pPr>
+            <w:hyperlink r:id="rId31" w:history="1">
+              <w:r>
+                <w:rPr>
+                  <w:rStyle w:val="Hyperlink"/>
+                  <w:rFonts w:ascii="Arial" w:hAnsi="Arial" w:cs="Arial"/>
+                  <w:color w:val="000000" w:themeColor="text1"/>
+                </w:rPr>
+                <w:t>ENG 151</w:t>
+              </w:r>
+            </w:hyperlink>
+            <w:r>
+              <w:rPr>
+                <w:rStyle w:val="Hyperlink"/>
+                <w:rFonts w:ascii="Arial" w:hAnsi="Arial" w:cs="Arial"/>
+                <w:color w:val="000000" w:themeColor="text1"/>
+              </w:rPr>
+              <w:t xml:space="preserve"> </w:t>
+            </w:r>
+            <w:r>
+              <w:rPr>
+                <w:rFonts w:ascii="Arial" w:hAnsi="Arial" w:cs="Arial"/>
+                <w:color w:val="000000" w:themeColor="text1"/>
+                <w:shd w:val="clear" w:color="auto" w:fill="FFFFFF"/>
+              </w:rPr>
+              <w:t xml:space="preserve">and </w:t>
+            </w:r>
+            <w:hyperlink r:id="rId32" w:history="1">
+              <w:r>
+                <w:rPr>
+                  <w:rStyle w:val="Hyperlink"/>
+                  <w:rFonts w:ascii="Arial" w:hAnsi="Arial" w:cs="Arial"/>
+                  <w:strike/>
+                  <w:color w:val="000000" w:themeColor="text1"/>
+                </w:rPr>
+                <w:t>COR 100</w:t>
+              </w:r>
+            </w:hyperlink>
+            <w:r>
+              <w:rPr>
+                <w:rStyle w:val="Hyperlink"/>
+                <w:rFonts w:ascii="Arial" w:hAnsi="Arial" w:cs="Arial"/>
+                <w:strike/>
+                <w:color w:val="000000" w:themeColor="text1"/>
+              </w:rPr>
+              <w:t xml:space="preserve"> </w:t>
+            </w:r>
+            <w:r>
+              <w:rPr>
+                <w:rFonts w:ascii="Arial" w:hAnsi="Arial" w:cs="Arial"/>
+                <w:color w:val="000000" w:themeColor="text1"/>
+              </w:rPr>
               <w:t>for those doing readings and assignments in French; at least two 200-level courses in French</w:t>
             </w:r>
           </w:p>
@@ -23512,23 +22303,7 @@
                 <w:rFonts w:ascii="Arial" w:hAnsi="Arial" w:cs="Arial"/>
                 <w:color w:val="000000" w:themeColor="text1"/>
               </w:rPr>
-              <w:t xml:space="preserve">Approved by DEPARTMENT OF WORLD LANGUAGES AND LITERATURE, Chair Lucas </w:t>
-            </w:r>
-            <w:proofErr w:type="spellStart"/>
-            <w:r>
-              <w:rPr>
-                <w:rFonts w:ascii="Arial" w:hAnsi="Arial" w:cs="Arial"/>
-                <w:color w:val="000000" w:themeColor="text1"/>
-              </w:rPr>
-              <w:t>Marchante</w:t>
-            </w:r>
-            <w:proofErr w:type="spellEnd"/>
-            <w:r>
-              <w:rPr>
-                <w:rFonts w:ascii="Arial" w:hAnsi="Arial" w:cs="Arial"/>
-                <w:color w:val="000000" w:themeColor="text1"/>
-              </w:rPr>
-              <w:t>-Aragon, 5/4/2020.</w:t>
+              <w:t>Approved by DEPARTMENT OF WORLD LANGUAGES AND LITERATURE, Chair Lucas Marchante-Aragon, 5/4/2020.</w:t>
             </w:r>
           </w:p>
         </w:tc>
@@ -25416,21 +24191,7 @@
               <w:rPr>
                 <w:rFonts w:ascii="Arial" w:eastAsia="Calibri" w:hAnsi="Arial" w:cs="Arial"/>
               </w:rPr>
-              <w:t>SOC 306 Latinas/</w:t>
-            </w:r>
-            <w:proofErr w:type="spellStart"/>
-            <w:r>
-              <w:rPr>
-                <w:rFonts w:ascii="Arial" w:eastAsia="Calibri" w:hAnsi="Arial" w:cs="Arial"/>
-              </w:rPr>
-              <w:t>os</w:t>
-            </w:r>
-            <w:proofErr w:type="spellEnd"/>
-            <w:r>
-              <w:rPr>
-                <w:rFonts w:ascii="Arial" w:eastAsia="Calibri" w:hAnsi="Arial" w:cs="Arial"/>
-              </w:rPr>
-              <w:t xml:space="preserve"> in the United States 4</w:t>
+              <w:t>SOC 306 Latinas/os in the United States 4</w:t>
             </w:r>
             <w:r>
               <w:rPr>
@@ -26536,14 +25297,712 @@
         </w:rPr>
       </w:pPr>
     </w:p>
+    <w:p>
+      <w:pPr>
+        <w:spacing w:after="0" w:line="240" w:lineRule="auto"/>
+        <w:rPr>
+          <w:rFonts w:ascii="Arial" w:eastAsia="Calibri" w:hAnsi="Arial" w:cs="Arial"/>
+          <w:b/>
+          <w:caps/>
+          <w:color w:val="000000"/>
+        </w:rPr>
+      </w:pPr>
+      <w:r>
+        <w:rPr>
+          <w:rFonts w:ascii="Arial" w:eastAsia="Calibri" w:hAnsi="Arial" w:cs="Arial"/>
+          <w:b/>
+          <w:caps/>
+          <w:color w:val="000000"/>
+        </w:rPr>
+        <w:t>AIV: NEW COURSES</w:t>
+      </w:r>
+    </w:p>
+    <w:p>
+      <w:pPr>
+        <w:rPr>
+          <w:rFonts w:ascii="Arial" w:eastAsia="Calibri" w:hAnsi="Arial" w:cs="Arial"/>
+          <w:b/>
+          <w:bCs/>
+          <w:color w:val="000000"/>
+        </w:rPr>
+      </w:pPr>
+    </w:p>
+    <w:p>
+      <w:pPr>
+        <w:spacing w:after="0" w:line="240" w:lineRule="auto"/>
+        <w:rPr>
+          <w:rFonts w:ascii="Arial" w:eastAsia="Calibri" w:hAnsi="Arial" w:cs="Arial"/>
+          <w:b/>
+          <w:caps/>
+          <w:color w:val="000000"/>
+        </w:rPr>
+      </w:pPr>
+      <w:r>
+        <w:rPr>
+          <w:rFonts w:ascii="Arial" w:eastAsia="Calibri" w:hAnsi="Arial" w:cs="Arial"/>
+          <w:b/>
+          <w:caps/>
+          <w:color w:val="000000"/>
+        </w:rPr>
+        <w:t>AIV.1 DEPARTMENT OF PERFORMING AND CREATIVE ARTS: ART/PHO 390 SENIOR PROJECT IN ART &amp; PHOTOGRAPHY</w:t>
+      </w:r>
+    </w:p>
+    <w:tbl>
+      <w:tblPr>
+        <w:tblW w:w="13590" w:type="dxa"/>
+        <w:tblInd w:w="-5" w:type="dxa"/>
+        <w:tblBorders>
+          <w:top w:val="single" w:sz="4" w:space="0" w:color="auto"/>
+          <w:left w:val="single" w:sz="4" w:space="0" w:color="auto"/>
+          <w:bottom w:val="single" w:sz="4" w:space="0" w:color="auto"/>
+          <w:right w:val="single" w:sz="4" w:space="0" w:color="auto"/>
+          <w:insideH w:val="single" w:sz="4" w:space="0" w:color="auto"/>
+          <w:insideV w:val="single" w:sz="4" w:space="0" w:color="auto"/>
+        </w:tblBorders>
+        <w:tblLayout w:type="fixed"/>
+        <w:tblLook w:val="0000" w:firstRow="0" w:lastRow="0" w:firstColumn="0" w:lastColumn="0" w:noHBand="0" w:noVBand="0"/>
+      </w:tblPr>
+      <w:tblGrid>
+        <w:gridCol w:w="13590"/>
+      </w:tblGrid>
+      <w:tr>
+        <w:trPr>
+          <w:trHeight w:val="103"/>
+        </w:trPr>
+        <w:tc>
+          <w:tcPr>
+            <w:tcW w:w="13590" w:type="dxa"/>
+          </w:tcPr>
+          <w:p>
+            <w:pPr>
+              <w:autoSpaceDE w:val="0"/>
+              <w:autoSpaceDN w:val="0"/>
+              <w:adjustRightInd w:val="0"/>
+              <w:spacing w:after="0" w:line="240" w:lineRule="auto"/>
+              <w:rPr>
+                <w:rFonts w:ascii="Arial" w:eastAsia="Calibri" w:hAnsi="Arial" w:cs="Arial"/>
+                <w:color w:val="000000"/>
+              </w:rPr>
+            </w:pPr>
+            <w:r>
+              <w:rPr>
+                <w:rFonts w:ascii="Arial" w:eastAsia="Calibri" w:hAnsi="Arial" w:cs="Arial"/>
+                <w:b/>
+                <w:bCs/>
+                <w:color w:val="000000"/>
+              </w:rPr>
+              <w:t xml:space="preserve">NEW OR TOPICS COURSE </w:t>
+            </w:r>
+            <w:r>
+              <w:rPr>
+                <w:rFonts w:ascii="Arial" w:eastAsia="Calibri" w:hAnsi="Arial" w:cs="Arial"/>
+                <w:color w:val="000000"/>
+              </w:rPr>
+              <w:t xml:space="preserve">DEPARTMENT/PROGRAM: PCA </w:t>
+            </w:r>
+          </w:p>
+        </w:tc>
+      </w:tr>
+      <w:tr>
+        <w:trPr>
+          <w:trHeight w:val="113"/>
+        </w:trPr>
+        <w:tc>
+          <w:tcPr>
+            <w:tcW w:w="13590" w:type="dxa"/>
+          </w:tcPr>
+          <w:p>
+            <w:pPr>
+              <w:autoSpaceDE w:val="0"/>
+              <w:autoSpaceDN w:val="0"/>
+              <w:adjustRightInd w:val="0"/>
+              <w:spacing w:after="0" w:line="240" w:lineRule="auto"/>
+              <w:rPr>
+                <w:rFonts w:ascii="Arial" w:eastAsia="Calibri" w:hAnsi="Arial" w:cs="Arial"/>
+                <w:color w:val="000000"/>
+              </w:rPr>
+            </w:pPr>
+            <w:r>
+              <w:rPr>
+                <w:rFonts w:ascii="Arial" w:eastAsia="Calibri" w:hAnsi="Arial" w:cs="Arial"/>
+                <w:color w:val="000000"/>
+              </w:rPr>
+              <w:t xml:space="preserve">CAREER LEVEL: UNDERGRADUATE </w:t>
+            </w:r>
+          </w:p>
+        </w:tc>
+      </w:tr>
+      <w:tr>
+        <w:trPr>
+          <w:trHeight w:val="113"/>
+        </w:trPr>
+        <w:tc>
+          <w:tcPr>
+            <w:tcW w:w="13590" w:type="dxa"/>
+          </w:tcPr>
+          <w:p>
+            <w:pPr>
+              <w:autoSpaceDE w:val="0"/>
+              <w:autoSpaceDN w:val="0"/>
+              <w:adjustRightInd w:val="0"/>
+              <w:spacing w:after="0" w:line="240" w:lineRule="auto"/>
+              <w:rPr>
+                <w:rFonts w:ascii="Arial" w:eastAsia="Calibri" w:hAnsi="Arial" w:cs="Arial"/>
+                <w:color w:val="000000"/>
+              </w:rPr>
+            </w:pPr>
+            <w:r>
+              <w:rPr>
+                <w:rFonts w:ascii="Arial" w:eastAsia="Calibri" w:hAnsi="Arial" w:cs="Arial"/>
+                <w:color w:val="000000"/>
+              </w:rPr>
+              <w:t>ACADEMIC LEVEL: REGULAR</w:t>
+            </w:r>
+          </w:p>
+        </w:tc>
+      </w:tr>
+      <w:tr>
+        <w:trPr>
+          <w:trHeight w:val="324"/>
+        </w:trPr>
+        <w:tc>
+          <w:tcPr>
+            <w:tcW w:w="13590" w:type="dxa"/>
+          </w:tcPr>
+          <w:p>
+            <w:pPr>
+              <w:autoSpaceDE w:val="0"/>
+              <w:autoSpaceDN w:val="0"/>
+              <w:adjustRightInd w:val="0"/>
+              <w:spacing w:after="0" w:line="240" w:lineRule="auto"/>
+              <w:rPr>
+                <w:rFonts w:ascii="Arial" w:eastAsia="Calibri" w:hAnsi="Arial" w:cs="Arial"/>
+                <w:color w:val="000000"/>
+              </w:rPr>
+            </w:pPr>
+            <w:r>
+              <w:rPr>
+                <w:rFonts w:ascii="Arial" w:eastAsia="Calibri" w:hAnsi="Arial" w:cs="Arial"/>
+                <w:color w:val="000000"/>
+              </w:rPr>
+              <w:t xml:space="preserve">SUBJECT AREA: ART/PHO </w:t>
+            </w:r>
+          </w:p>
+        </w:tc>
+      </w:tr>
+      <w:tr>
+        <w:trPr>
+          <w:trHeight w:val="113"/>
+        </w:trPr>
+        <w:tc>
+          <w:tcPr>
+            <w:tcW w:w="13590" w:type="dxa"/>
+          </w:tcPr>
+          <w:p>
+            <w:pPr>
+              <w:autoSpaceDE w:val="0"/>
+              <w:autoSpaceDN w:val="0"/>
+              <w:adjustRightInd w:val="0"/>
+              <w:spacing w:after="0" w:line="240" w:lineRule="auto"/>
+              <w:rPr>
+                <w:rFonts w:ascii="Arial" w:eastAsia="Calibri" w:hAnsi="Arial" w:cs="Arial"/>
+                <w:color w:val="000000"/>
+              </w:rPr>
+            </w:pPr>
+            <w:r>
+              <w:rPr>
+                <w:rFonts w:ascii="Arial" w:eastAsia="Calibri" w:hAnsi="Arial" w:cs="Arial"/>
+                <w:color w:val="000000"/>
+              </w:rPr>
+              <w:t xml:space="preserve">PROPOSED COURSE NUMBER/LEVEL: 390 </w:t>
+            </w:r>
+          </w:p>
+        </w:tc>
+      </w:tr>
+      <w:tr>
+        <w:trPr>
+          <w:trHeight w:val="103"/>
+        </w:trPr>
+        <w:tc>
+          <w:tcPr>
+            <w:tcW w:w="13590" w:type="dxa"/>
+          </w:tcPr>
+          <w:p>
+            <w:pPr>
+              <w:autoSpaceDE w:val="0"/>
+              <w:autoSpaceDN w:val="0"/>
+              <w:adjustRightInd w:val="0"/>
+              <w:spacing w:after="0" w:line="240" w:lineRule="auto"/>
+              <w:rPr>
+                <w:rFonts w:ascii="Arial" w:eastAsia="Calibri" w:hAnsi="Arial" w:cs="Arial"/>
+                <w:color w:val="000000"/>
+              </w:rPr>
+            </w:pPr>
+            <w:r>
+              <w:rPr>
+                <w:rFonts w:ascii="Arial" w:eastAsia="Calibri" w:hAnsi="Arial" w:cs="Arial"/>
+                <w:color w:val="000000"/>
+              </w:rPr>
+              <w:t>COURSE TITLE:  Senior Project I in Art and Photography</w:t>
+            </w:r>
+          </w:p>
+        </w:tc>
+      </w:tr>
+      <w:tr>
+        <w:trPr>
+          <w:trHeight w:val="103"/>
+        </w:trPr>
+        <w:tc>
+          <w:tcPr>
+            <w:tcW w:w="13590" w:type="dxa"/>
+          </w:tcPr>
+          <w:p>
+            <w:pPr>
+              <w:autoSpaceDE w:val="0"/>
+              <w:autoSpaceDN w:val="0"/>
+              <w:adjustRightInd w:val="0"/>
+              <w:spacing w:after="0" w:line="240" w:lineRule="auto"/>
+              <w:rPr>
+                <w:rFonts w:ascii="Arial" w:eastAsia="Calibri" w:hAnsi="Arial" w:cs="Arial"/>
+                <w:color w:val="000000"/>
+              </w:rPr>
+            </w:pPr>
+            <w:r>
+              <w:rPr>
+                <w:rFonts w:ascii="Arial" w:eastAsia="Calibri" w:hAnsi="Arial" w:cs="Arial"/>
+                <w:color w:val="000000"/>
+              </w:rPr>
+              <w:t xml:space="preserve">PREREQUISITE: ART 200, ART 201 and a minimum of two 200-level studio classes in ART or PHO </w:t>
+            </w:r>
+          </w:p>
+        </w:tc>
+      </w:tr>
+      <w:tr>
+        <w:trPr>
+          <w:trHeight w:val="103"/>
+        </w:trPr>
+        <w:tc>
+          <w:tcPr>
+            <w:tcW w:w="13590" w:type="dxa"/>
+          </w:tcPr>
+          <w:p>
+            <w:pPr>
+              <w:autoSpaceDE w:val="0"/>
+              <w:autoSpaceDN w:val="0"/>
+              <w:adjustRightInd w:val="0"/>
+              <w:spacing w:after="0" w:line="240" w:lineRule="auto"/>
+              <w:rPr>
+                <w:rFonts w:ascii="Arial" w:eastAsia="Calibri" w:hAnsi="Arial" w:cs="Arial"/>
+                <w:color w:val="000000"/>
+              </w:rPr>
+            </w:pPr>
+            <w:r>
+              <w:rPr>
+                <w:rFonts w:ascii="Arial" w:eastAsia="Calibri" w:hAnsi="Arial" w:cs="Arial"/>
+                <w:color w:val="000000"/>
+              </w:rPr>
+              <w:t>COREQUISITE: Any Studio class in ART or PHO</w:t>
+            </w:r>
+          </w:p>
+        </w:tc>
+      </w:tr>
+      <w:tr>
+        <w:trPr>
+          <w:trHeight w:val="103"/>
+        </w:trPr>
+        <w:tc>
+          <w:tcPr>
+            <w:tcW w:w="13590" w:type="dxa"/>
+          </w:tcPr>
+          <w:p>
+            <w:pPr>
+              <w:autoSpaceDE w:val="0"/>
+              <w:autoSpaceDN w:val="0"/>
+              <w:adjustRightInd w:val="0"/>
+              <w:spacing w:after="0" w:line="240" w:lineRule="auto"/>
+              <w:rPr>
+                <w:rFonts w:ascii="Arial" w:eastAsia="Calibri" w:hAnsi="Arial" w:cs="Arial"/>
+                <w:color w:val="000000"/>
+              </w:rPr>
+            </w:pPr>
+            <w:r>
+              <w:rPr>
+                <w:rFonts w:ascii="Arial" w:eastAsia="Calibri" w:hAnsi="Arial" w:cs="Arial"/>
+                <w:color w:val="000000"/>
+              </w:rPr>
+              <w:t xml:space="preserve">CREDITS: 3 </w:t>
+            </w:r>
+          </w:p>
+        </w:tc>
+      </w:tr>
+      <w:tr>
+        <w:trPr>
+          <w:trHeight w:val="103"/>
+        </w:trPr>
+        <w:tc>
+          <w:tcPr>
+            <w:tcW w:w="13590" w:type="dxa"/>
+          </w:tcPr>
+          <w:p>
+            <w:pPr>
+              <w:autoSpaceDE w:val="0"/>
+              <w:autoSpaceDN w:val="0"/>
+              <w:adjustRightInd w:val="0"/>
+              <w:spacing w:after="0" w:line="240" w:lineRule="auto"/>
+              <w:rPr>
+                <w:rFonts w:ascii="Arial" w:eastAsia="Calibri" w:hAnsi="Arial" w:cs="Arial"/>
+                <w:color w:val="000000"/>
+              </w:rPr>
+            </w:pPr>
+            <w:r>
+              <w:rPr>
+                <w:rFonts w:ascii="Arial" w:eastAsia="Calibri" w:hAnsi="Arial" w:cs="Arial"/>
+                <w:color w:val="000000"/>
+              </w:rPr>
+              <w:t xml:space="preserve">HOURS: 4 </w:t>
+            </w:r>
+          </w:p>
+        </w:tc>
+      </w:tr>
+      <w:tr>
+        <w:trPr>
+          <w:trHeight w:val="1457"/>
+        </w:trPr>
+        <w:tc>
+          <w:tcPr>
+            <w:tcW w:w="13590" w:type="dxa"/>
+          </w:tcPr>
+          <w:p>
+            <w:pPr>
+              <w:autoSpaceDE w:val="0"/>
+              <w:autoSpaceDN w:val="0"/>
+              <w:adjustRightInd w:val="0"/>
+              <w:spacing w:after="0" w:line="240" w:lineRule="auto"/>
+              <w:rPr>
+                <w:rFonts w:ascii="Arial" w:eastAsia="Calibri" w:hAnsi="Arial" w:cs="Arial"/>
+                <w:color w:val="000000"/>
+              </w:rPr>
+            </w:pPr>
+            <w:r>
+              <w:rPr>
+                <w:rFonts w:ascii="Arial" w:eastAsia="Calibri" w:hAnsi="Arial" w:cs="Arial"/>
+                <w:color w:val="000000"/>
+              </w:rPr>
+              <w:lastRenderedPageBreak/>
+              <w:t>CATALOG DESCRIPTION: Semester one of a full year instructional and mentoring program to provide BA and BFA in Art students with guided experience in analyzing and writing about their work, portfolio development, exhibition protocols and insights into the world of art making and the professional artist. This course provides students the opportunity to have a multi-disciplinary experience with greater access to and understanding of the current discourse in the visual arts, professional norms, the city as resource, and to work collaboratively. In addition, this course is designed to assist students in the process of critical art thinking, writing, and effectively prepare students for a career in the arts. Open to Art and Photography majors and minors.</w:t>
+            </w:r>
+          </w:p>
+        </w:tc>
+      </w:tr>
+      <w:tr>
+        <w:trPr>
+          <w:trHeight w:val="113"/>
+        </w:trPr>
+        <w:tc>
+          <w:tcPr>
+            <w:tcW w:w="13590" w:type="dxa"/>
+          </w:tcPr>
+          <w:p>
+            <w:pPr>
+              <w:autoSpaceDE w:val="0"/>
+              <w:autoSpaceDN w:val="0"/>
+              <w:adjustRightInd w:val="0"/>
+              <w:spacing w:after="0" w:line="240" w:lineRule="auto"/>
+              <w:rPr>
+                <w:rFonts w:ascii="Arial" w:eastAsia="Calibri" w:hAnsi="Arial" w:cs="Arial"/>
+                <w:color w:val="000000"/>
+              </w:rPr>
+            </w:pPr>
+            <w:r>
+              <w:rPr>
+                <w:rFonts w:ascii="Arial" w:eastAsia="Calibri" w:hAnsi="Arial" w:cs="Arial"/>
+                <w:color w:val="000000"/>
+              </w:rPr>
+              <w:t xml:space="preserve">LIBERAL ARTS AND SCIENCES: YES </w:t>
+            </w:r>
+          </w:p>
+        </w:tc>
+      </w:tr>
+      <w:tr>
+        <w:trPr>
+          <w:trHeight w:val="341"/>
+        </w:trPr>
+        <w:tc>
+          <w:tcPr>
+            <w:tcW w:w="13590" w:type="dxa"/>
+          </w:tcPr>
+          <w:p>
+            <w:pPr>
+              <w:autoSpaceDE w:val="0"/>
+              <w:autoSpaceDN w:val="0"/>
+              <w:adjustRightInd w:val="0"/>
+              <w:spacing w:after="0" w:line="240" w:lineRule="auto"/>
+              <w:rPr>
+                <w:rFonts w:ascii="Arial" w:eastAsia="Calibri" w:hAnsi="Arial" w:cs="Arial"/>
+                <w:color w:val="000000"/>
+              </w:rPr>
+            </w:pPr>
+            <w:r>
+              <w:rPr>
+                <w:rFonts w:ascii="Arial" w:eastAsia="Calibri" w:hAnsi="Arial" w:cs="Arial"/>
+                <w:color w:val="000000"/>
+              </w:rPr>
+              <w:t>GENERAL EDUCATION: N/A</w:t>
+            </w:r>
+          </w:p>
+        </w:tc>
+      </w:tr>
+      <w:tr>
+        <w:trPr>
+          <w:trHeight w:val="103"/>
+        </w:trPr>
+        <w:tc>
+          <w:tcPr>
+            <w:tcW w:w="13590" w:type="dxa"/>
+          </w:tcPr>
+          <w:p>
+            <w:pPr>
+              <w:autoSpaceDE w:val="0"/>
+              <w:autoSpaceDN w:val="0"/>
+              <w:adjustRightInd w:val="0"/>
+              <w:spacing w:after="0" w:line="240" w:lineRule="auto"/>
+              <w:rPr>
+                <w:rFonts w:ascii="Arial" w:eastAsia="Calibri" w:hAnsi="Arial" w:cs="Arial"/>
+                <w:color w:val="000000"/>
+              </w:rPr>
+            </w:pPr>
+            <w:r>
+              <w:rPr>
+                <w:rFonts w:ascii="Arial" w:eastAsia="Calibri" w:hAnsi="Arial" w:cs="Arial"/>
+                <w:color w:val="000000"/>
+              </w:rPr>
+              <w:t xml:space="preserve">EFFECTIVE: fall 2021 </w:t>
+            </w:r>
+          </w:p>
+        </w:tc>
+      </w:tr>
+      <w:tr>
+        <w:trPr>
+          <w:trHeight w:val="103"/>
+        </w:trPr>
+        <w:tc>
+          <w:tcPr>
+            <w:tcW w:w="13590" w:type="dxa"/>
+          </w:tcPr>
+          <w:p>
+            <w:pPr>
+              <w:autoSpaceDE w:val="0"/>
+              <w:autoSpaceDN w:val="0"/>
+              <w:adjustRightInd w:val="0"/>
+              <w:spacing w:after="0" w:line="240" w:lineRule="auto"/>
+              <w:rPr>
+                <w:rFonts w:ascii="Arial" w:eastAsia="Times New Roman" w:hAnsi="Arial" w:cs="Arial"/>
+                <w:color w:val="000000"/>
+                <w:shd w:val="clear" w:color="auto" w:fill="FFFFFF"/>
+              </w:rPr>
+            </w:pPr>
+            <w:r>
+              <w:rPr>
+                <w:rFonts w:ascii="Arial" w:eastAsia="Calibri" w:hAnsi="Arial" w:cs="Arial"/>
+                <w:color w:val="000000"/>
+              </w:rPr>
+              <w:t xml:space="preserve">ROLE IN CURRICULUM: </w:t>
+            </w:r>
+            <w:r>
+              <w:rPr>
+                <w:rFonts w:ascii="Arial" w:eastAsia="Times New Roman" w:hAnsi="Arial" w:cs="Arial"/>
+                <w:color w:val="000000"/>
+                <w:shd w:val="clear" w:color="auto" w:fill="FFFFFF"/>
+              </w:rPr>
+              <w:t xml:space="preserve">This is the first course of a two-semester sequence for all undergraduate art majors and minors. </w:t>
+            </w:r>
+            <w:r>
+              <w:rPr>
+                <w:rFonts w:ascii="Arial" w:eastAsia="Calibri" w:hAnsi="Arial" w:cs="Arial"/>
+                <w:color w:val="000000"/>
+              </w:rPr>
+              <w:t xml:space="preserve">This course is designed to assist students in the process of critical art thinking, writing, and effectively prepare students for a career in the arts. </w:t>
+            </w:r>
+          </w:p>
+        </w:tc>
+      </w:tr>
+      <w:tr>
+        <w:trPr>
+          <w:trHeight w:val="192"/>
+        </w:trPr>
+        <w:tc>
+          <w:tcPr>
+            <w:tcW w:w="13590" w:type="dxa"/>
+          </w:tcPr>
+          <w:p>
+            <w:pPr>
+              <w:autoSpaceDE w:val="0"/>
+              <w:autoSpaceDN w:val="0"/>
+              <w:adjustRightInd w:val="0"/>
+              <w:spacing w:after="0" w:line="240" w:lineRule="auto"/>
+              <w:rPr>
+                <w:rFonts w:ascii="Arial" w:eastAsia="Calibri" w:hAnsi="Arial" w:cs="Arial"/>
+                <w:color w:val="000000"/>
+              </w:rPr>
+            </w:pPr>
+            <w:r>
+              <w:rPr>
+                <w:rFonts w:ascii="Arial" w:eastAsia="Calibri" w:hAnsi="Arial" w:cs="Arial"/>
+                <w:color w:val="000000"/>
+              </w:rPr>
+              <w:t xml:space="preserve">RATIONALE:   This class is intended for BA majors and minors in art and photography, and BFA in Art students. After assessing our Art Program’s needs, (our BFA recently replaced the BS degree) we noted significant curricular gaps. This course better prepares our students for their senior thesis, ART 480, graduate school, as well as creates better alignment with current and potential articulation agreements. Through encouragement to experiment in other media prior to developing their final thesis exhibition, students are better prepared for ART 480, a requirement for all BFA students.   </w:t>
+            </w:r>
+            <w:r>
+              <w:rPr>
+                <w:rFonts w:ascii="Arial" w:eastAsia="Times New Roman" w:hAnsi="Arial" w:cs="Arial"/>
+                <w:color w:val="000000"/>
+              </w:rPr>
+              <w:t xml:space="preserve">ART 322 provides students the opportunity to explore new mediums as well as combine them; the course’s interdisciplinary projects emphasizes experimentation and thoughtful integration of materials, processes and ideas to help develop artwork with a more contemporary approach. A co-requisite of a studio class in ART or PHO encourages students to hone skills and techniques, helping to prepare them to experiment efficiently and consistently. The co-requisite enables students to focus on the creation of artwork, which overlaps with ART 3XX’s objective. </w:t>
+            </w:r>
+            <w:r>
+              <w:rPr>
+                <w:rFonts w:ascii="Arial" w:eastAsia="Calibri" w:hAnsi="Arial" w:cs="Arial"/>
+                <w:color w:val="000000"/>
+              </w:rPr>
+              <w:t>Our assessment also concludes that bringing students from multiple disciplines (painting, sculpture, photo etc.) together prior to ART 480 provides broader peer dialog and an understanding of the arts, encouraging students to deviate from “silo” art thinking and making.</w:t>
+            </w:r>
+          </w:p>
+          <w:p>
+            <w:pPr>
+              <w:autoSpaceDE w:val="0"/>
+              <w:autoSpaceDN w:val="0"/>
+              <w:adjustRightInd w:val="0"/>
+              <w:spacing w:after="0" w:line="240" w:lineRule="auto"/>
+              <w:rPr>
+                <w:rFonts w:ascii="Arial" w:eastAsia="Calibri" w:hAnsi="Arial" w:cs="Arial"/>
+                <w:color w:val="000000"/>
+              </w:rPr>
+            </w:pPr>
+            <w:r>
+              <w:rPr>
+                <w:rFonts w:ascii="Arial" w:eastAsia="Calibri" w:hAnsi="Arial" w:cs="Arial"/>
+                <w:color w:val="000000"/>
+              </w:rPr>
+              <w:t xml:space="preserve">This course will be offered once each academic year, during the fall semester and will be taught in rotation by all art/pho faculty members; enrollment expectation 15. </w:t>
+            </w:r>
+          </w:p>
+        </w:tc>
+      </w:tr>
+      <w:tr>
+        <w:trPr>
+          <w:trHeight w:val="103"/>
+        </w:trPr>
+        <w:tc>
+          <w:tcPr>
+            <w:tcW w:w="13590" w:type="dxa"/>
+          </w:tcPr>
+          <w:p>
+            <w:pPr>
+              <w:autoSpaceDE w:val="0"/>
+              <w:autoSpaceDN w:val="0"/>
+              <w:adjustRightInd w:val="0"/>
+              <w:spacing w:after="0" w:line="240" w:lineRule="auto"/>
+              <w:rPr>
+                <w:rFonts w:ascii="Arial" w:eastAsia="Calibri" w:hAnsi="Arial" w:cs="Arial"/>
+                <w:color w:val="000000"/>
+              </w:rPr>
+            </w:pPr>
+            <w:r>
+              <w:rPr>
+                <w:rFonts w:ascii="Arial" w:eastAsia="Calibri" w:hAnsi="Arial" w:cs="Arial"/>
+                <w:color w:val="000000"/>
+              </w:rPr>
+              <w:t xml:space="preserve">SUBMISSION TO COMMITTEE CHAIR: 04/13/2020 sent to Committee Chair and Curriculum Office </w:t>
+            </w:r>
+          </w:p>
+        </w:tc>
+      </w:tr>
+      <w:tr>
+        <w:trPr>
+          <w:trHeight w:val="181"/>
+        </w:trPr>
+        <w:tc>
+          <w:tcPr>
+            <w:tcW w:w="13590" w:type="dxa"/>
+          </w:tcPr>
+          <w:p>
+            <w:pPr>
+              <w:autoSpaceDE w:val="0"/>
+              <w:autoSpaceDN w:val="0"/>
+              <w:adjustRightInd w:val="0"/>
+              <w:spacing w:after="0" w:line="240" w:lineRule="auto"/>
+              <w:rPr>
+                <w:rFonts w:ascii="Arial" w:eastAsia="Calibri" w:hAnsi="Arial" w:cs="Arial"/>
+                <w:color w:val="000000"/>
+              </w:rPr>
+            </w:pPr>
+            <w:r>
+              <w:rPr>
+                <w:rFonts w:ascii="Arial" w:eastAsia="Calibri" w:hAnsi="Arial" w:cs="Arial"/>
+                <w:color w:val="000000"/>
+              </w:rPr>
+              <w:t>APPROVAL: Kevin Judge and PCA Curriculum Committee 4/13/2020; Undergraduate Curriculum Committee 5/8/20</w:t>
+            </w:r>
+          </w:p>
+          <w:p>
+            <w:pPr>
+              <w:autoSpaceDE w:val="0"/>
+              <w:autoSpaceDN w:val="0"/>
+              <w:adjustRightInd w:val="0"/>
+              <w:spacing w:after="0" w:line="240" w:lineRule="auto"/>
+              <w:rPr>
+                <w:rFonts w:ascii="Arial" w:eastAsia="Calibri" w:hAnsi="Arial" w:cs="Arial"/>
+                <w:color w:val="000000"/>
+              </w:rPr>
+            </w:pPr>
+            <w:r>
+              <w:rPr>
+                <w:rFonts w:ascii="Arial" w:eastAsia="Calibri" w:hAnsi="Arial" w:cs="Arial"/>
+                <w:color w:val="000000"/>
+              </w:rPr>
+              <w:t xml:space="preserve">Include Dean(s) Name, Department Chair(s) Name/Program Director(s) Name and Date(s) </w:t>
+            </w:r>
+          </w:p>
+        </w:tc>
+      </w:tr>
+      <w:tr>
+        <w:trPr>
+          <w:trHeight w:val="181"/>
+        </w:trPr>
+        <w:tc>
+          <w:tcPr>
+            <w:tcW w:w="13590" w:type="dxa"/>
+          </w:tcPr>
+          <w:p>
+            <w:pPr>
+              <w:autoSpaceDE w:val="0"/>
+              <w:autoSpaceDN w:val="0"/>
+              <w:adjustRightInd w:val="0"/>
+              <w:spacing w:after="0" w:line="240" w:lineRule="auto"/>
+              <w:rPr>
+                <w:rFonts w:ascii="Arial" w:eastAsia="Calibri" w:hAnsi="Arial" w:cs="Arial"/>
+                <w:color w:val="000000"/>
+              </w:rPr>
+            </w:pPr>
+            <w:r>
+              <w:rPr>
+                <w:rFonts w:ascii="Arial" w:eastAsia="Calibri" w:hAnsi="Arial" w:cs="Arial"/>
+                <w:color w:val="000000"/>
+              </w:rPr>
+              <w:t xml:space="preserve">CONSULTATION: N/A </w:t>
+            </w:r>
+          </w:p>
+        </w:tc>
+      </w:tr>
+    </w:tbl>
     <w:p/>
     <w:sectPr>
-      <w:headerReference w:type="even" r:id="rId31"/>
-      <w:headerReference w:type="default" r:id="rId32"/>
-      <w:footerReference w:type="even" r:id="rId33"/>
-      <w:footerReference w:type="default" r:id="rId34"/>
-      <w:headerReference w:type="first" r:id="rId35"/>
-      <w:footerReference w:type="first" r:id="rId36"/>
+      <w:headerReference w:type="even" r:id="rId33"/>
+      <w:headerReference w:type="default" r:id="rId34"/>
+      <w:footerReference w:type="even" r:id="rId35"/>
+      <w:footerReference w:type="default" r:id="rId36"/>
+      <w:headerReference w:type="first" r:id="rId37"/>
+      <w:footerReference w:type="first" r:id="rId38"/>
       <w:pgSz w:w="15840" w:h="12240" w:orient="landscape"/>
       <w:pgMar w:top="1440" w:right="1440" w:bottom="1440" w:left="1440" w:header="720" w:footer="720" w:gutter="0"/>
       <w:cols w:space="720"/>
@@ -26551,6 +26010,31 @@
     </w:sectPr>
   </w:body>
 </w:document>
+</file>
+
+<file path=word/endnotes.xml><?xml version="1.0" encoding="utf-8"?>
+<w:endnotes xmlns:wpc="http://schemas.microsoft.com/office/word/2010/wordprocessingCanvas" xmlns:cx="http://schemas.microsoft.com/office/drawing/2014/chartex" xmlns:cx1="http://schemas.microsoft.com/office/drawing/2015/9/8/chartex" xmlns:mc="http://schemas.openxmlformats.org/markup-compatibility/2006" xmlns:o="urn:schemas-microsoft-com:office:office" xmlns:r="http://schemas.openxmlformats.org/officeDocument/2006/relationships" xmlns:m="http://schemas.openxmlformats.org/officeDocument/2006/math" xmlns:v="urn:schemas-microsoft-com:vml" xmlns:wp14="http://schemas.microsoft.com/office/word/2010/wordprocessingDrawing" xmlns:wp="http://schemas.openxmlformats.org/drawingml/2006/wordprocessingDrawing" xmlns:w10="urn:schemas-microsoft-com:office:word" xmlns:w="http://schemas.openxmlformats.org/wordprocessingml/2006/main" xmlns:w14="http://schemas.microsoft.com/office/word/2010/wordml" xmlns:w15="http://schemas.microsoft.com/office/word/2012/wordml" xmlns:w16se="http://schemas.microsoft.com/office/word/2015/wordml/symex" xmlns:wpg="http://schemas.microsoft.com/office/word/2010/wordprocessingGroup" xmlns:wpi="http://schemas.microsoft.com/office/word/2010/wordprocessingInk" xmlns:wne="http://schemas.microsoft.com/office/word/2006/wordml" xmlns:wps="http://schemas.microsoft.com/office/word/2010/wordprocessingShape" mc:Ignorable="w14 w15 w16se wp14">
+  <w:endnote w:type="separator" w:id="-1">
+    <w:p>
+      <w:pPr>
+        <w:spacing w:after="0" w:line="240" w:lineRule="auto"/>
+      </w:pPr>
+      <w:r>
+        <w:separator/>
+      </w:r>
+    </w:p>
+  </w:endnote>
+  <w:endnote w:type="continuationSeparator" w:id="0">
+    <w:p>
+      <w:pPr>
+        <w:spacing w:after="0" w:line="240" w:lineRule="auto"/>
+      </w:pPr>
+      <w:r>
+        <w:continuationSeparator/>
+      </w:r>
+    </w:p>
+  </w:endnote>
+</w:endnotes>
 </file>
 
 <file path=word/footer1.xml><?xml version="1.0" encoding="utf-8"?>
@@ -26597,7 +26081,7 @@
           <w:rPr>
             <w:noProof/>
           </w:rPr>
-          <w:t>1</w:t>
+          <w:t>3</w:t>
         </w:r>
         <w:r>
           <w:rPr>
@@ -26626,48 +26110,37 @@
 </w:ftr>
 </file>
 
+<file path=word/footnotes.xml><?xml version="1.0" encoding="utf-8"?>
+<w:footnotes xmlns:wpc="http://schemas.microsoft.com/office/word/2010/wordprocessingCanvas" xmlns:cx="http://schemas.microsoft.com/office/drawing/2014/chartex" xmlns:cx1="http://schemas.microsoft.com/office/drawing/2015/9/8/chartex" xmlns:mc="http://schemas.openxmlformats.org/markup-compatibility/2006" xmlns:o="urn:schemas-microsoft-com:office:office" xmlns:r="http://schemas.openxmlformats.org/officeDocument/2006/relationships" xmlns:m="http://schemas.openxmlformats.org/officeDocument/2006/math" xmlns:v="urn:schemas-microsoft-com:vml" xmlns:wp14="http://schemas.microsoft.com/office/word/2010/wordprocessingDrawing" xmlns:wp="http://schemas.openxmlformats.org/drawingml/2006/wordprocessingDrawing" xmlns:w10="urn:schemas-microsoft-com:office:word" xmlns:w="http://schemas.openxmlformats.org/wordprocessingml/2006/main" xmlns:w14="http://schemas.microsoft.com/office/word/2010/wordml" xmlns:w15="http://schemas.microsoft.com/office/word/2012/wordml" xmlns:w16se="http://schemas.microsoft.com/office/word/2015/wordml/symex" xmlns:wpg="http://schemas.microsoft.com/office/word/2010/wordprocessingGroup" xmlns:wpi="http://schemas.microsoft.com/office/word/2010/wordprocessingInk" xmlns:wne="http://schemas.microsoft.com/office/word/2006/wordml" xmlns:wps="http://schemas.microsoft.com/office/word/2010/wordprocessingShape" mc:Ignorable="w14 w15 w16se wp14">
+  <w:footnote w:type="separator" w:id="-1">
+    <w:p>
+      <w:pPr>
+        <w:spacing w:after="0" w:line="240" w:lineRule="auto"/>
+      </w:pPr>
+      <w:r>
+        <w:separator/>
+      </w:r>
+    </w:p>
+  </w:footnote>
+  <w:footnote w:type="continuationSeparator" w:id="0">
+    <w:p>
+      <w:pPr>
+        <w:spacing w:after="0" w:line="240" w:lineRule="auto"/>
+      </w:pPr>
+      <w:r>
+        <w:continuationSeparator/>
+      </w:r>
+    </w:p>
+  </w:footnote>
+</w:footnotes>
+</file>
+
 <file path=word/header1.xml><?xml version="1.0" encoding="utf-8"?>
 <w:hdr xmlns:wpc="http://schemas.microsoft.com/office/word/2010/wordprocessingCanvas" xmlns:cx="http://schemas.microsoft.com/office/drawing/2014/chartex" xmlns:cx1="http://schemas.microsoft.com/office/drawing/2015/9/8/chartex" xmlns:mc="http://schemas.openxmlformats.org/markup-compatibility/2006" xmlns:o="urn:schemas-microsoft-com:office:office" xmlns:r="http://schemas.openxmlformats.org/officeDocument/2006/relationships" xmlns:m="http://schemas.openxmlformats.org/officeDocument/2006/math" xmlns:v="urn:schemas-microsoft-com:vml" xmlns:wp14="http://schemas.microsoft.com/office/word/2010/wordprocessingDrawing" xmlns:wp="http://schemas.openxmlformats.org/drawingml/2006/wordprocessingDrawing" xmlns:w10="urn:schemas-microsoft-com:office:word" xmlns:w="http://schemas.openxmlformats.org/wordprocessingml/2006/main" xmlns:w14="http://schemas.microsoft.com/office/word/2010/wordml" xmlns:w15="http://schemas.microsoft.com/office/word/2012/wordml" xmlns:w16se="http://schemas.microsoft.com/office/word/2015/wordml/symex" xmlns:wpg="http://schemas.microsoft.com/office/word/2010/wordprocessingGroup" xmlns:wpi="http://schemas.microsoft.com/office/word/2010/wordprocessingInk" xmlns:wne="http://schemas.microsoft.com/office/word/2006/wordml" xmlns:wps="http://schemas.microsoft.com/office/word/2010/wordprocessingShape" mc:Ignorable="w14 w15 w16se wp14">
   <w:p>
     <w:pPr>
       <w:pStyle w:val="Header"/>
     </w:pPr>
-    <w:r>
-      <w:rPr>
-        <w:noProof/>
-      </w:rPr>
-      <w:pict>
-        <v:shapetype id="_x0000_t136" coordsize="21600,21600" o:spt="136" adj="10800" path="m@7,l@8,m@5,21600l@6,21600e">
-          <v:formulas>
-            <v:f eqn="sum #0 0 10800"/>
-            <v:f eqn="prod #0 2 1"/>
-            <v:f eqn="sum 21600 0 @1"/>
-            <v:f eqn="sum 0 0 @2"/>
-            <v:f eqn="sum 21600 0 @3"/>
-            <v:f eqn="if @0 @3 0"/>
-            <v:f eqn="if @0 21600 @1"/>
-            <v:f eqn="if @0 0 @2"/>
-            <v:f eqn="if @0 @4 21600"/>
-            <v:f eqn="mid @5 @6"/>
-            <v:f eqn="mid @8 @5"/>
-            <v:f eqn="mid @7 @8"/>
-            <v:f eqn="mid @6 @7"/>
-            <v:f eqn="sum @6 0 @5"/>
-          </v:formulas>
-          <v:path textpathok="t" o:connecttype="custom" o:connectlocs="@9,0;@10,10800;@11,21600;@12,10800" o:connectangles="270,180,90,0"/>
-          <v:textpath on="t" fitshape="t"/>
-          <v:handles>
-            <v:h position="#0,bottomRight" xrange="6629,14971"/>
-          </v:handles>
-          <o:lock v:ext="edit" text="t" shapetype="t"/>
-        </v:shapetype>
-        <v:shape id="PowerPlusWaterMarkObject1391056891" o:spid="_x0000_s2050" type="#_x0000_t136" style="position:absolute;margin-left:0;margin-top:0;width:412.4pt;height:247.45pt;rotation:315;z-index:-251656192;mso-position-horizontal:center;mso-position-horizontal-relative:margin;mso-position-vertical:center;mso-position-vertical-relative:margin" o:allowincell="f" fillcolor="silver" stroked="f">
-          <v:fill opacity=".5"/>
-          <v:textpath style="font-family:&quot;Calibri&quot;;font-size:1pt" string="DRAFT"/>
-          <w10:wrap anchorx="margin" anchory="margin"/>
-        </v:shape>
-      </w:pict>
-    </w:r>
   </w:p>
 </w:hdr>
 </file>
@@ -26678,42 +26151,6 @@
     <w:pPr>
       <w:pStyle w:val="Header"/>
     </w:pPr>
-    <w:r>
-      <w:rPr>
-        <w:noProof/>
-      </w:rPr>
-      <w:pict>
-        <v:shapetype id="_x0000_t136" coordsize="21600,21600" o:spt="136" adj="10800" path="m@7,l@8,m@5,21600l@6,21600e">
-          <v:formulas>
-            <v:f eqn="sum #0 0 10800"/>
-            <v:f eqn="prod #0 2 1"/>
-            <v:f eqn="sum 21600 0 @1"/>
-            <v:f eqn="sum 0 0 @2"/>
-            <v:f eqn="sum 21600 0 @3"/>
-            <v:f eqn="if @0 @3 0"/>
-            <v:f eqn="if @0 21600 @1"/>
-            <v:f eqn="if @0 0 @2"/>
-            <v:f eqn="if @0 @4 21600"/>
-            <v:f eqn="mid @5 @6"/>
-            <v:f eqn="mid @8 @5"/>
-            <v:f eqn="mid @7 @8"/>
-            <v:f eqn="mid @6 @7"/>
-            <v:f eqn="sum @6 0 @5"/>
-          </v:formulas>
-          <v:path textpathok="t" o:connecttype="custom" o:connectlocs="@9,0;@10,10800;@11,21600;@12,10800" o:connectangles="270,180,90,0"/>
-          <v:textpath on="t" fitshape="t"/>
-          <v:handles>
-            <v:h position="#0,bottomRight" xrange="6629,14971"/>
-          </v:handles>
-          <o:lock v:ext="edit" text="t" shapetype="t"/>
-        </v:shapetype>
-        <v:shape id="PowerPlusWaterMarkObject1391056892" o:spid="_x0000_s2051" type="#_x0000_t136" style="position:absolute;margin-left:0;margin-top:0;width:412.4pt;height:247.45pt;rotation:315;z-index:-251655168;mso-position-horizontal:center;mso-position-horizontal-relative:margin;mso-position-vertical:center;mso-position-vertical-relative:margin" o:allowincell="f" fillcolor="silver" stroked="f">
-          <v:fill opacity=".5"/>
-          <v:textpath style="font-family:&quot;Calibri&quot;;font-size:1pt" string="DRAFT"/>
-          <w10:wrap anchorx="margin" anchory="margin"/>
-        </v:shape>
-      </w:pict>
-    </w:r>
   </w:p>
 </w:hdr>
 </file>
@@ -26724,42 +26161,6 @@
     <w:pPr>
       <w:pStyle w:val="Header"/>
     </w:pPr>
-    <w:r>
-      <w:rPr>
-        <w:noProof/>
-      </w:rPr>
-      <w:pict>
-        <v:shapetype id="_x0000_t136" coordsize="21600,21600" o:spt="136" adj="10800" path="m@7,l@8,m@5,21600l@6,21600e">
-          <v:formulas>
-            <v:f eqn="sum #0 0 10800"/>
-            <v:f eqn="prod #0 2 1"/>
-            <v:f eqn="sum 21600 0 @1"/>
-            <v:f eqn="sum 0 0 @2"/>
-            <v:f eqn="sum 21600 0 @3"/>
-            <v:f eqn="if @0 @3 0"/>
-            <v:f eqn="if @0 21600 @1"/>
-            <v:f eqn="if @0 0 @2"/>
-            <v:f eqn="if @0 @4 21600"/>
-            <v:f eqn="mid @5 @6"/>
-            <v:f eqn="mid @8 @5"/>
-            <v:f eqn="mid @7 @8"/>
-            <v:f eqn="mid @6 @7"/>
-            <v:f eqn="sum @6 0 @5"/>
-          </v:formulas>
-          <v:path textpathok="t" o:connecttype="custom" o:connectlocs="@9,0;@10,10800;@11,21600;@12,10800" o:connectangles="270,180,90,0"/>
-          <v:textpath on="t" fitshape="t"/>
-          <v:handles>
-            <v:h position="#0,bottomRight" xrange="6629,14971"/>
-          </v:handles>
-          <o:lock v:ext="edit" text="t" shapetype="t"/>
-        </v:shapetype>
-        <v:shape id="PowerPlusWaterMarkObject1391056890" o:spid="_x0000_s2049" type="#_x0000_t136" style="position:absolute;margin-left:0;margin-top:0;width:412.4pt;height:247.45pt;rotation:315;z-index:-251658240;mso-position-horizontal:center;mso-position-horizontal-relative:margin;mso-position-vertical:center;mso-position-vertical-relative:margin" o:allowincell="f" fillcolor="silver" stroked="f">
-          <v:fill opacity=".5"/>
-          <v:textpath style="font-family:&quot;Calibri&quot;;font-size:1pt" string="DRAFT"/>
-          <w10:wrap anchorx="margin" anchory="margin"/>
-        </v:shape>
-      </w:pict>
-    </w:r>
   </w:p>
 </w:hdr>
 </file>
@@ -31257,8 +30658,10 @@
   </w:compat>
   <w:rsids>
     <w:rsidRoot w:val="00742BCE"/>
+    <w:rsid w:val="000C3245"/>
     <w:rsid w:val="000C6C5E"/>
     <w:rsid w:val="00742BCE"/>
+    <w:rsid w:val="00835B85"/>
   </w:rsids>
   <m:mathPr>
     <m:mathFont m:val="Cambria Math"/>

</xml_diff>